<commit_message>
MaJ sur le cahier des charges, insertion des schémas d'architecture
</commit_message>
<xml_diff>
--- a/CAHIER DES CHARGES.docx
+++ b/CAHIER DES CHARGES.docx
@@ -591,13 +591,7 @@
         </w:numPr>
       </w:pPr>
       <w:r>
-        <w:t>F1</w:t>
-      </w:r>
-      <w:r>
-        <w:t> :</w:t>
-      </w:r>
-      <w:r>
-        <w:t xml:space="preserve"> Ouverture au contact via du RDIF, </w:t>
+        <w:t xml:space="preserve">F1 : Ouverture au contact via du RDIF, </w:t>
       </w:r>
     </w:p>
     <w:p>
@@ -609,13 +603,7 @@
         </w:numPr>
       </w:pPr>
       <w:r>
-        <w:t>F2</w:t>
-      </w:r>
-      <w:r>
-        <w:t xml:space="preserve"> : </w:t>
-      </w:r>
-      <w:r>
-        <w:t xml:space="preserve">Ouverture au contact soit avec les paramètres @mac </w:t>
+        <w:t xml:space="preserve">F2 : Ouverture au contact soit avec les paramètres @mac </w:t>
       </w:r>
     </w:p>
     <w:p>
@@ -627,13 +615,7 @@
         </w:numPr>
       </w:pPr>
       <w:r>
-        <w:t>F3</w:t>
-      </w:r>
-      <w:r>
-        <w:t xml:space="preserve"> : </w:t>
-      </w:r>
-      <w:r>
-        <w:t xml:space="preserve">Ouverture via connexion sur serveur avec authentification </w:t>
+        <w:t xml:space="preserve">F3 : Ouverture via connexion sur serveur avec authentification </w:t>
       </w:r>
     </w:p>
     <w:p>
@@ -657,13 +639,7 @@
         </w:numPr>
       </w:pPr>
       <w:r>
-        <w:t>F5</w:t>
-      </w:r>
-      <w:r>
-        <w:t xml:space="preserve"> : </w:t>
-      </w:r>
-      <w:r>
-        <w:t xml:space="preserve">Définition de plages d’ouverture pour un objet connecté donné (optionnel) </w:t>
+        <w:t xml:space="preserve">F5 : Définition de plages d’ouverture pour un objet connecté donné (optionnel) </w:t>
       </w:r>
     </w:p>
     <w:p>
@@ -756,12 +732,7 @@
         </w:numPr>
       </w:pPr>
       <w:r>
-        <w:t>F</w:t>
-      </w:r>
-      <w:bookmarkStart w:id="2" w:name="_GoBack"/>
-      <w:bookmarkEnd w:id="2"/>
-      <w:r>
-        <w:t>2 , si l’utilisateur ne possède pas de carte ni de badge mais a quand même l’autorisation d’activer l’ouverture de la porte après authentification via une application mobile qui le permet.</w:t>
+        <w:t>F2 , si l’utilisateur ne possède pas de carte ni de badge mais a quand même l’autorisation d’activer l’ouverture de la porte après authentification via une application mobile qui le permet.</w:t>
       </w:r>
     </w:p>
     <w:p/>
@@ -769,28 +740,30 @@
       <w:pPr>
         <w:pStyle w:val="Titre1"/>
       </w:pPr>
-      <w:bookmarkStart w:id="3" w:name="_Toc34982457"/>
+      <w:bookmarkStart w:id="2" w:name="_Toc34982457"/>
       <w:r>
         <w:lastRenderedPageBreak/>
         <w:t>3 – Schéma d’architecture</w:t>
       </w:r>
+      <w:bookmarkEnd w:id="2"/>
+    </w:p>
+    <w:p>
+      <w:pPr>
+        <w:pStyle w:val="Titre2"/>
+      </w:pPr>
+      <w:r>
+        <w:tab/>
+      </w:r>
+      <w:bookmarkStart w:id="3" w:name="_Toc34982458"/>
+      <w:r>
+        <w:t xml:space="preserve">A/ </w:t>
+      </w:r>
       <w:bookmarkEnd w:id="3"/>
-    </w:p>
-    <w:p>
-      <w:pPr>
-        <w:pStyle w:val="Titre2"/>
-      </w:pPr>
-      <w:r>
-        <w:tab/>
-      </w:r>
-      <w:bookmarkStart w:id="4" w:name="_Toc34982458"/>
-      <w:r>
-        <w:t xml:space="preserve">A/ </w:t>
-      </w:r>
+      <w:r>
+        <w:t>Matériel</w:t>
+      </w:r>
+      <w:bookmarkStart w:id="4" w:name="_GoBack"/>
       <w:bookmarkEnd w:id="4"/>
-      <w:r>
-        <w:t>Matériel</w:t>
-      </w:r>
     </w:p>
     <w:p>
       <w:pPr>
@@ -801,10 +774,18 @@
           <w:noProof/>
         </w:rPr>
         <w:drawing>
-          <wp:inline distT="0" distB="0" distL="0" distR="0" wp14:anchorId="0A6B825C" wp14:editId="5974B134">
-            <wp:extent cx="4926473" cy="3155327"/>
-            <wp:effectExtent l="0" t="0" r="7620" b="6985"/>
-            <wp:docPr id="1" name="Image 1"/>
+          <wp:anchor distT="0" distB="0" distL="114300" distR="114300" simplePos="0" relativeHeight="251658240" behindDoc="0" locked="0" layoutInCell="1" allowOverlap="1" wp14:anchorId="5C951341" wp14:editId="561B46E0">
+            <wp:simplePos x="0" y="0"/>
+            <wp:positionH relativeFrom="column">
+              <wp:posOffset>1905</wp:posOffset>
+            </wp:positionH>
+            <wp:positionV relativeFrom="paragraph">
+              <wp:posOffset>1905</wp:posOffset>
+            </wp:positionV>
+            <wp:extent cx="6192520" cy="3608705"/>
+            <wp:effectExtent l="0" t="0" r="0" b="0"/>
+            <wp:wrapSquare wrapText="bothSides"/>
+            <wp:docPr id="4" name="Image 4"/>
             <wp:cNvGraphicFramePr>
               <a:graphicFrameLocks xmlns:a="http://schemas.openxmlformats.org/drawingml/2006/main" noChangeAspect="1"/>
             </wp:cNvGraphicFramePr>
@@ -816,7 +797,13 @@
                     <pic:cNvPicPr/>
                   </pic:nvPicPr>
                   <pic:blipFill>
-                    <a:blip r:embed="rId8"/>
+                    <a:blip r:embed="rId8">
+                      <a:extLst>
+                        <a:ext uri="{28A0092B-C50C-407E-A947-70E740481C1C}">
+                          <a14:useLocalDpi xmlns:a14="http://schemas.microsoft.com/office/drawing/2010/main" val="0"/>
+                        </a:ext>
+                      </a:extLst>
+                    </a:blip>
                     <a:stretch>
                       <a:fillRect/>
                     </a:stretch>
@@ -824,7 +811,7 @@
                   <pic:spPr>
                     <a:xfrm>
                       <a:off x="0" y="0"/>
-                      <a:ext cx="4936770" cy="3161922"/>
+                      <a:ext cx="6192520" cy="3608705"/>
                     </a:xfrm>
                     <a:prstGeom prst="rect">
                       <a:avLst/>
@@ -833,29 +820,155 @@
                 </pic:pic>
               </a:graphicData>
             </a:graphic>
-          </wp:inline>
+          </wp:anchor>
         </w:drawing>
       </w:r>
     </w:p>
     <w:p/>
     <w:p>
-      <w:r>
-        <w:t>Il est envisagé de permettre l’accès via l’application mobile sans forcément être connecté au réseau WiFi local. Ce cas de figure correspond au schéma suivant :</w:t>
-      </w:r>
-    </w:p>
-    <w:p>
       <w:pPr>
         <w:jc w:val="center"/>
-      </w:pPr>
-      <w:r>
         <w:rPr>
           <w:noProof/>
         </w:rPr>
+      </w:pPr>
+    </w:p>
+    <w:p>
+      <w:pPr>
+        <w:jc w:val="center"/>
+        <w:rPr>
+          <w:noProof/>
+        </w:rPr>
+      </w:pPr>
+    </w:p>
+    <w:p>
+      <w:pPr>
+        <w:jc w:val="center"/>
+        <w:rPr>
+          <w:noProof/>
+        </w:rPr>
+      </w:pPr>
+    </w:p>
+    <w:p>
+      <w:pPr>
+        <w:jc w:val="center"/>
+        <w:rPr>
+          <w:noProof/>
+        </w:rPr>
+      </w:pPr>
+    </w:p>
+    <w:p>
+      <w:pPr>
+        <w:jc w:val="center"/>
+        <w:rPr>
+          <w:noProof/>
+        </w:rPr>
+      </w:pPr>
+    </w:p>
+    <w:p>
+      <w:pPr>
+        <w:jc w:val="center"/>
+        <w:rPr>
+          <w:noProof/>
+        </w:rPr>
+      </w:pPr>
+    </w:p>
+    <w:p>
+      <w:pPr>
+        <w:jc w:val="center"/>
+        <w:rPr>
+          <w:noProof/>
+        </w:rPr>
+      </w:pPr>
+    </w:p>
+    <w:p>
+      <w:pPr>
+        <w:jc w:val="center"/>
+        <w:rPr>
+          <w:noProof/>
+        </w:rPr>
+      </w:pPr>
+    </w:p>
+    <w:p>
+      <w:pPr>
+        <w:jc w:val="center"/>
+        <w:rPr>
+          <w:noProof/>
+        </w:rPr>
+      </w:pPr>
+    </w:p>
+    <w:p>
+      <w:pPr>
+        <w:jc w:val="center"/>
+        <w:rPr>
+          <w:noProof/>
+        </w:rPr>
+      </w:pPr>
+    </w:p>
+    <w:p>
+      <w:pPr>
+        <w:jc w:val="center"/>
+        <w:rPr>
+          <w:noProof/>
+        </w:rPr>
+      </w:pPr>
+    </w:p>
+    <w:p>
+      <w:pPr>
+        <w:jc w:val="center"/>
+        <w:rPr>
+          <w:noProof/>
+        </w:rPr>
+      </w:pPr>
+    </w:p>
+    <w:p>
+      <w:pPr>
+        <w:jc w:val="center"/>
+        <w:rPr>
+          <w:noProof/>
+        </w:rPr>
+      </w:pPr>
+    </w:p>
+    <w:p>
+      <w:pPr>
+        <w:jc w:val="center"/>
+      </w:pPr>
+    </w:p>
+    <w:p>
+      <w:pPr>
+        <w:jc w:val="center"/>
+      </w:pPr>
+    </w:p>
+    <w:p/>
+    <w:p>
+      <w:pPr>
+        <w:pStyle w:val="Titre2"/>
+        <w:ind w:firstLine="708"/>
+      </w:pPr>
+      <w:bookmarkStart w:id="5" w:name="_Toc34982459"/>
+      <w:r>
+        <w:lastRenderedPageBreak/>
+        <w:t xml:space="preserve">B/ </w:t>
+      </w:r>
+      <w:bookmarkEnd w:id="5"/>
+      <w:r>
+        <w:t>Logiciel</w:t>
+      </w:r>
+    </w:p>
+    <w:p/>
+    <w:p>
+      <w:pPr>
+        <w:jc w:val="center"/>
+      </w:pPr>
+      <w:r>
+        <w:rPr>
+          <w:noProof/>
+        </w:rPr>
         <w:drawing>
-          <wp:inline distT="0" distB="0" distL="0" distR="0" wp14:anchorId="6CBEF10E" wp14:editId="743285C4">
-            <wp:extent cx="6192520" cy="3978275"/>
-            <wp:effectExtent l="0" t="0" r="0" b="3175"/>
-            <wp:docPr id="2" name="Image 2"/>
+          <wp:inline distT="0" distB="0" distL="0" distR="0" wp14:anchorId="4691AD3B" wp14:editId="76DDE77B">
+            <wp:extent cx="6192520" cy="3665220"/>
+            <wp:effectExtent l="0" t="0" r="0" b="0"/>
+            <wp:docPr id="1" name="Image 1"/>
             <wp:cNvGraphicFramePr>
               <a:graphicFrameLocks xmlns:a="http://schemas.openxmlformats.org/drawingml/2006/main" noChangeAspect="1"/>
             </wp:cNvGraphicFramePr>
@@ -875,7 +988,7 @@
                   <pic:spPr>
                     <a:xfrm>
                       <a:off x="0" y="0"/>
-                      <a:ext cx="6192520" cy="3978275"/>
+                      <a:ext cx="6192520" cy="3665220"/>
                     </a:xfrm>
                     <a:prstGeom prst="rect">
                       <a:avLst/>
@@ -893,73 +1006,6 @@
         <w:jc w:val="center"/>
       </w:pPr>
     </w:p>
-    <w:p/>
-    <w:p>
-      <w:pPr>
-        <w:pStyle w:val="Titre2"/>
-        <w:ind w:firstLine="708"/>
-      </w:pPr>
-      <w:bookmarkStart w:id="5" w:name="_Toc34982459"/>
-      <w:r>
-        <w:lastRenderedPageBreak/>
-        <w:t xml:space="preserve">B/ </w:t>
-      </w:r>
-      <w:bookmarkEnd w:id="5"/>
-      <w:r>
-        <w:t>Logiciel</w:t>
-      </w:r>
-    </w:p>
-    <w:p/>
-    <w:p>
-      <w:pPr>
-        <w:jc w:val="center"/>
-      </w:pPr>
-      <w:r>
-        <w:rPr>
-          <w:noProof/>
-        </w:rPr>
-        <w:drawing>
-          <wp:inline distT="0" distB="0" distL="0" distR="0" wp14:anchorId="5142AEC2" wp14:editId="06371A61">
-            <wp:extent cx="6192520" cy="4185285"/>
-            <wp:effectExtent l="0" t="0" r="0" b="5715"/>
-            <wp:docPr id="3" name="Image 3"/>
-            <wp:cNvGraphicFramePr>
-              <a:graphicFrameLocks xmlns:a="http://schemas.openxmlformats.org/drawingml/2006/main" noChangeAspect="1"/>
-            </wp:cNvGraphicFramePr>
-            <a:graphic xmlns:a="http://schemas.openxmlformats.org/drawingml/2006/main">
-              <a:graphicData uri="http://schemas.openxmlformats.org/drawingml/2006/picture">
-                <pic:pic xmlns:pic="http://schemas.openxmlformats.org/drawingml/2006/picture">
-                  <pic:nvPicPr>
-                    <pic:cNvPr id="1" name=""/>
-                    <pic:cNvPicPr/>
-                  </pic:nvPicPr>
-                  <pic:blipFill>
-                    <a:blip r:embed="rId10"/>
-                    <a:stretch>
-                      <a:fillRect/>
-                    </a:stretch>
-                  </pic:blipFill>
-                  <pic:spPr>
-                    <a:xfrm>
-                      <a:off x="0" y="0"/>
-                      <a:ext cx="6192520" cy="4185285"/>
-                    </a:xfrm>
-                    <a:prstGeom prst="rect">
-                      <a:avLst/>
-                    </a:prstGeom>
-                  </pic:spPr>
-                </pic:pic>
-              </a:graphicData>
-            </a:graphic>
-          </wp:inline>
-        </w:drawing>
-      </w:r>
-    </w:p>
-    <w:p>
-      <w:pPr>
-        <w:jc w:val="center"/>
-      </w:pPr>
-    </w:p>
     <w:p>
       <w:pPr>
         <w:pStyle w:val="Titre1"/>
@@ -991,14 +1037,24 @@
     </w:p>
     <w:p>
       <w:r>
-        <w:t>L’ESP8266 transmet via le réseau WiFi l’UID de la carte au serveur MQTT (</w:t>
-      </w:r>
+        <w:t xml:space="preserve">L’ESP8266 transmet via le réseau </w:t>
+      </w:r>
+      <w:proofErr w:type="spellStart"/>
+      <w:r>
+        <w:t>WiFi</w:t>
+      </w:r>
+      <w:proofErr w:type="spellEnd"/>
+      <w:r>
+        <w:t xml:space="preserve"> l’UID de la carte au serveur MQTT (</w:t>
+      </w:r>
+      <w:proofErr w:type="spellStart"/>
       <w:r>
         <w:rPr>
           <w:i/>
         </w:rPr>
         <w:t>Publish</w:t>
       </w:r>
+      <w:proofErr w:type="spellEnd"/>
       <w:r>
         <w:t>)</w:t>
       </w:r>
@@ -1007,6 +1063,7 @@
       <w:r>
         <w:t>Un script python permet de récupérer et traiter l’UID (</w:t>
       </w:r>
+      <w:proofErr w:type="spellStart"/>
       <w:r>
         <w:rPr>
           <w:i/>
@@ -1014,13 +1071,22 @@
         </w:rPr>
         <w:t>Subscribe</w:t>
       </w:r>
+      <w:proofErr w:type="spellEnd"/>
       <w:r>
         <w:t>)</w:t>
       </w:r>
     </w:p>
     <w:p>
       <w:r>
-        <w:t>Après traitement, le Rasp Pi va transmettre en BLE les ordres aux actionneurs.</w:t>
+        <w:t xml:space="preserve">Après traitement, le </w:t>
+      </w:r>
+      <w:proofErr w:type="spellStart"/>
+      <w:r>
+        <w:t>Rasp</w:t>
+      </w:r>
+      <w:proofErr w:type="spellEnd"/>
+      <w:r>
+        <w:t xml:space="preserve"> Pi va transmettre en BLE les ordres aux actionneurs.</w:t>
       </w:r>
     </w:p>
     <w:p>
@@ -1060,8 +1126,13 @@
           <w:numId w:val="1"/>
         </w:numPr>
       </w:pPr>
-      <w:r>
-        <w:t>Led Verte</w:t>
+      <w:proofErr w:type="spellStart"/>
+      <w:r>
+        <w:t>Led</w:t>
+      </w:r>
+      <w:proofErr w:type="spellEnd"/>
+      <w:r>
+        <w:t xml:space="preserve"> Verte</w:t>
       </w:r>
     </w:p>
     <w:p>
@@ -1089,8 +1160,13 @@
           <w:numId w:val="1"/>
         </w:numPr>
       </w:pPr>
-      <w:r>
-        <w:t>Led rouge</w:t>
+      <w:proofErr w:type="spellStart"/>
+      <w:r>
+        <w:t>Led</w:t>
+      </w:r>
+      <w:proofErr w:type="spellEnd"/>
+      <w:r>
+        <w:t xml:space="preserve"> rouge</w:t>
       </w:r>
     </w:p>
     <w:p/>
@@ -1116,8 +1192,23 @@
           <w:i/>
           <w:iCs/>
         </w:rPr>
-        <w:lastRenderedPageBreak/>
-        <w:t>(A définir plus en détail en fonction d’un accès via le réseau WiFi local ou non)</w:t>
+        <w:t xml:space="preserve">(A définir plus en détail en fonction d’un accès via le réseau </w:t>
+      </w:r>
+      <w:proofErr w:type="spellStart"/>
+      <w:r>
+        <w:rPr>
+          <w:i/>
+          <w:iCs/>
+        </w:rPr>
+        <w:t>WiFi</w:t>
+      </w:r>
+      <w:proofErr w:type="spellEnd"/>
+      <w:r>
+        <w:rPr>
+          <w:i/>
+          <w:iCs/>
+        </w:rPr>
+        <w:t xml:space="preserve"> local ou non)</w:t>
       </w:r>
     </w:p>
     <w:p/>
@@ -1137,7 +1228,7 @@
     <w:p/>
     <w:p/>
     <w:sectPr>
-      <w:headerReference w:type="default" r:id="rId11"/>
+      <w:headerReference w:type="default" r:id="rId10"/>
       <w:pgSz w:w="11906" w:h="16838"/>
       <w:pgMar w:top="851" w:right="1077" w:bottom="851" w:left="1077" w:header="709" w:footer="709" w:gutter="0"/>
       <w:cols w:space="708"/>
@@ -1361,7 +1452,7 @@
       </w:pPr>
     </w:pPrDefault>
   </w:docDefaults>
-  <w:latentStyles w:defLockedState="0" w:defUIPriority="99" w:defSemiHidden="0" w:defUnhideWhenUsed="0" w:defQFormat="0" w:count="376">
+  <w:latentStyles w:defLockedState="0" w:defUIPriority="99" w:defSemiHidden="0" w:defUnhideWhenUsed="0" w:defQFormat="0" w:count="377">
     <w:lsdException w:name="Normal" w:uiPriority="0" w:qFormat="1"/>
     <w:lsdException w:name="heading 1" w:uiPriority="9" w:qFormat="1"/>
     <w:lsdException w:name="heading 2" w:semiHidden="1" w:uiPriority="9" w:unhideWhenUsed="1" w:qFormat="1"/>
@@ -1467,7 +1558,6 @@
     <w:lsdException w:name="HTML Sample" w:semiHidden="1" w:unhideWhenUsed="1"/>
     <w:lsdException w:name="HTML Typewriter" w:semiHidden="1" w:unhideWhenUsed="1"/>
     <w:lsdException w:name="HTML Variable" w:semiHidden="1" w:unhideWhenUsed="1"/>
-    <w:lsdException w:name="Normal Table" w:semiHidden="1" w:unhideWhenUsed="1"/>
     <w:lsdException w:name="annotation subject" w:semiHidden="1" w:unhideWhenUsed="1"/>
     <w:lsdException w:name="No List" w:semiHidden="1" w:unhideWhenUsed="1"/>
     <w:lsdException w:name="Outline List 1" w:semiHidden="1" w:unhideWhenUsed="1"/>
@@ -1514,10 +1604,8 @@
     <w:lsdException w:name="Table Subtle 2" w:semiHidden="1" w:unhideWhenUsed="1"/>
     <w:lsdException w:name="Table Web 1" w:semiHidden="1" w:unhideWhenUsed="1"/>
     <w:lsdException w:name="Table Web 2" w:semiHidden="1" w:unhideWhenUsed="1"/>
-    <w:lsdException w:name="Table Web 3" w:semiHidden="1" w:unhideWhenUsed="1"/>
     <w:lsdException w:name="Balloon Text" w:semiHidden="1" w:unhideWhenUsed="1"/>
     <w:lsdException w:name="Table Grid" w:uiPriority="39"/>
-    <w:lsdException w:name="Table Theme" w:semiHidden="1" w:unhideWhenUsed="1"/>
     <w:lsdException w:name="Placeholder Text" w:semiHidden="1"/>
     <w:lsdException w:name="No Spacing" w:uiPriority="1" w:qFormat="1"/>
     <w:lsdException w:name="Light Shading" w:uiPriority="60"/>
@@ -1738,6 +1826,7 @@
     <w:lsdException w:name="Hashtag" w:semiHidden="1" w:unhideWhenUsed="1"/>
     <w:lsdException w:name="Unresolved Mention" w:semiHidden="1" w:unhideWhenUsed="1"/>
     <w:lsdException w:name="Smart Link" w:semiHidden="1" w:unhideWhenUsed="1"/>
+    <w:lsdException w:name="Smart Link Error" w:semiHidden="1" w:unhideWhenUsed="1"/>
   </w:latentStyles>
   <w:style w:type="paragraph" w:default="1" w:styleId="Normal">
     <w:name w:val="Normal"/>
@@ -2279,7 +2368,7 @@
 </file>
 
 <file path=customXml/itemProps1.xml><?xml version="1.0" encoding="utf-8"?>
-<ds:datastoreItem xmlns:ds="http://schemas.openxmlformats.org/officeDocument/2006/customXml" ds:itemID="{8F4E3104-A89C-4B09-A44B-F69CBCF6B794}">
+<ds:datastoreItem xmlns:ds="http://schemas.openxmlformats.org/officeDocument/2006/customXml" ds:itemID="{C088804D-350A-4926-8836-F2B20D3BD8DA}">
   <ds:schemaRefs>
     <ds:schemaRef ds:uri="http://schemas.openxmlformats.org/officeDocument/2006/bibliography"/>
   </ds:schemaRefs>

</xml_diff>

<commit_message>
ajout début AppMobile + MAJ CDC
</commit_message>
<xml_diff>
--- a/CAHIER DES CHARGES.docx
+++ b/CAHIER DES CHARGES.docx
@@ -1035,24 +1035,14 @@
     </w:p>
     <w:p>
       <w:r>
-        <w:t xml:space="preserve">L’ESP8266 transmet via le réseau </w:t>
-      </w:r>
-      <w:proofErr w:type="spellStart"/>
-      <w:r>
-        <w:t>WiFi</w:t>
-      </w:r>
-      <w:proofErr w:type="spellEnd"/>
-      <w:r>
-        <w:t xml:space="preserve"> l’UID de la carte au serveur MQTT (</w:t>
-      </w:r>
-      <w:proofErr w:type="spellStart"/>
+        <w:t>L’ESP8266 transmet via le réseau WiFi l’UID de la carte au serveur MQTT (</w:t>
+      </w:r>
       <w:r>
         <w:rPr>
           <w:i/>
         </w:rPr>
         <w:t>Publish</w:t>
       </w:r>
-      <w:proofErr w:type="spellEnd"/>
       <w:r>
         <w:t>)</w:t>
       </w:r>
@@ -1061,7 +1051,6 @@
       <w:r>
         <w:t>Un script python permet de récupérer et traiter l’UID (</w:t>
       </w:r>
-      <w:proofErr w:type="spellStart"/>
       <w:r>
         <w:rPr>
           <w:i/>
@@ -1069,22 +1058,13 @@
         </w:rPr>
         <w:t>Subscribe</w:t>
       </w:r>
-      <w:proofErr w:type="spellEnd"/>
       <w:r>
         <w:t>)</w:t>
       </w:r>
     </w:p>
     <w:p>
       <w:r>
-        <w:t xml:space="preserve">Après traitement, le </w:t>
-      </w:r>
-      <w:proofErr w:type="spellStart"/>
-      <w:r>
-        <w:t>Rasp</w:t>
-      </w:r>
-      <w:proofErr w:type="spellEnd"/>
-      <w:r>
-        <w:t xml:space="preserve"> Pi va transmettre en BLE les ordres aux actionneurs.</w:t>
+        <w:t>Après traitement, le Rasp Pi va transmettre en BLE les ordres aux actionneurs.</w:t>
       </w:r>
     </w:p>
     <w:p>
@@ -1124,13 +1104,8 @@
           <w:numId w:val="1"/>
         </w:numPr>
       </w:pPr>
-      <w:proofErr w:type="spellStart"/>
-      <w:r>
-        <w:t>Led</w:t>
-      </w:r>
-      <w:proofErr w:type="spellEnd"/>
-      <w:r>
-        <w:t xml:space="preserve"> Verte</w:t>
+      <w:r>
+        <w:t>Led Verte</w:t>
       </w:r>
     </w:p>
     <w:p>
@@ -1158,13 +1133,8 @@
           <w:numId w:val="1"/>
         </w:numPr>
       </w:pPr>
-      <w:proofErr w:type="spellStart"/>
-      <w:r>
-        <w:t>Led</w:t>
-      </w:r>
-      <w:proofErr w:type="spellEnd"/>
-      <w:r>
-        <w:t xml:space="preserve"> rouge</w:t>
+      <w:r>
+        <w:t>Led rouge</w:t>
       </w:r>
     </w:p>
     <w:p/>
@@ -1190,23 +1160,7 @@
           <w:i/>
           <w:iCs/>
         </w:rPr>
-        <w:t xml:space="preserve">(A définir plus en détail en fonction d’un accès via le réseau </w:t>
-      </w:r>
-      <w:proofErr w:type="spellStart"/>
-      <w:r>
-        <w:rPr>
-          <w:i/>
-          <w:iCs/>
-        </w:rPr>
-        <w:t>WiFi</w:t>
-      </w:r>
-      <w:proofErr w:type="spellEnd"/>
-      <w:r>
-        <w:rPr>
-          <w:i/>
-          <w:iCs/>
-        </w:rPr>
-        <w:t xml:space="preserve"> local ou non)</w:t>
+        <w:t>(A définir plus en détail en fonction d’un accès via le réseau WiFi local ou non)</w:t>
       </w:r>
     </w:p>
     <w:p/>
@@ -1244,7 +1198,13 @@
     <w:p/>
     <w:p>
       <w:r>
-        <w:t xml:space="preserve">Quatrième cas – Donner des accès avec des plages horaires ( étant donné un id de téléphone (@mac ou @BLE) un locataire a accès à l’ouverture selon es plages horaires définies préalablement </w:t>
+        <w:rPr>
+          <w:u w:val="single"/>
+        </w:rPr>
+        <w:t>Quatrième cas – Donner des accès avec des plages horaires</w:t>
+      </w:r>
+      <w:r>
+        <w:t xml:space="preserve"> ( étant donné un id de téléphone (@mac ou @BLE) un locataire a accès à l’ouverture selon es plages horaires définies préalablement </w:t>
       </w:r>
     </w:p>
     <w:p/>
@@ -1255,13 +1215,7 @@
         <w:pStyle w:val="Titre1"/>
       </w:pPr>
       <w:r>
-        <w:t>5 Qui fait quoi &amp;</w:t>
-      </w:r>
-      <w:r>
-        <w:t xml:space="preserve"> </w:t>
-      </w:r>
-      <w:r>
-        <w:t xml:space="preserve">Calendrier  </w:t>
+        <w:t xml:space="preserve">5 Qui fait quoi &amp; Calendrier  </w:t>
       </w:r>
     </w:p>
     <w:p>
@@ -1276,15 +1230,86 @@
     </w:p>
     <w:p>
       <w:pPr>
-        <w:ind w:firstLine="708"/>
-      </w:pPr>
-      <w:proofErr w:type="spellStart"/>
-      <w:r>
-        <w:t>Jeedom</w:t>
-      </w:r>
-      <w:proofErr w:type="spellEnd"/>
-      <w:r>
-        <w:t xml:space="preserve"> ?  et regarder l’accès en https </w:t>
+        <w:pStyle w:val="Paragraphedeliste"/>
+        <w:numPr>
+          <w:ilvl w:val="0"/>
+          <w:numId w:val="4"/>
+        </w:numPr>
+      </w:pPr>
+      <w:r>
+        <w:t xml:space="preserve">Jeedom ?  et regarder l’accès en https </w:t>
+      </w:r>
+    </w:p>
+    <w:p>
+      <w:pPr>
+        <w:pStyle w:val="Paragraphedeliste"/>
+        <w:numPr>
+          <w:ilvl w:val="0"/>
+          <w:numId w:val="4"/>
+        </w:numPr>
+      </w:pPr>
+      <w:r>
+        <w:t>Développement application mobile pour authentification</w:t>
+      </w:r>
+      <w:bookmarkStart w:id="6" w:name="_GoBack"/>
+      <w:bookmarkEnd w:id="6"/>
+    </w:p>
+    <w:p>
+      <w:r>
+        <w:drawing>
+          <wp:inline distT="0" distB="0" distL="0" distR="0" wp14:anchorId="5AABA7C1" wp14:editId="499EA683">
+            <wp:extent cx="6192520" cy="3056890"/>
+            <wp:effectExtent l="0" t="0" r="0" b="0"/>
+            <wp:docPr id="2" name="Image 2"/>
+            <wp:cNvGraphicFramePr>
+              <a:graphicFrameLocks xmlns:a="http://schemas.openxmlformats.org/drawingml/2006/main" noChangeAspect="1"/>
+            </wp:cNvGraphicFramePr>
+            <a:graphic xmlns:a="http://schemas.openxmlformats.org/drawingml/2006/main">
+              <a:graphicData uri="http://schemas.openxmlformats.org/drawingml/2006/picture">
+                <pic:pic xmlns:pic="http://schemas.openxmlformats.org/drawingml/2006/picture">
+                  <pic:nvPicPr>
+                    <pic:cNvPr id="1" name=""/>
+                    <pic:cNvPicPr/>
+                  </pic:nvPicPr>
+                  <pic:blipFill rotWithShape="1">
+                    <a:blip r:embed="rId10"/>
+                    <a:srcRect t="9834"/>
+                    <a:stretch/>
+                  </pic:blipFill>
+                  <pic:spPr bwMode="auto">
+                    <a:xfrm>
+                      <a:off x="0" y="0"/>
+                      <a:ext cx="6192520" cy="3056890"/>
+                    </a:xfrm>
+                    <a:prstGeom prst="rect">
+                      <a:avLst/>
+                    </a:prstGeom>
+                    <a:ln>
+                      <a:noFill/>
+                    </a:ln>
+                    <a:extLst>
+                      <a:ext uri="{53640926-AAD7-44D8-BBD7-CCE9431645EC}">
+                        <a14:shadowObscured xmlns:a14="http://schemas.microsoft.com/office/drawing/2010/main"/>
+                      </a:ext>
+                    </a:extLst>
+                  </pic:spPr>
+                </pic:pic>
+              </a:graphicData>
+            </a:graphic>
+          </wp:inline>
+        </w:drawing>
+      </w:r>
+    </w:p>
+    <w:p>
+      <w:pPr>
+        <w:pStyle w:val="Paragraphedeliste"/>
+        <w:numPr>
+          <w:ilvl w:val="0"/>
+          <w:numId w:val="4"/>
+        </w:numPr>
+      </w:pPr>
+      <w:r>
+        <w:t>Redirection de ports de la Livebox au Raspberry Pi pour mettre le Rasp à disposition sur le web</w:t>
       </w:r>
     </w:p>
     <w:p>
@@ -1301,7 +1326,13 @@
         <w:t>R</w:t>
       </w:r>
       <w:r>
-        <w:t xml:space="preserve">aspberry.  </w:t>
+        <w:t>aspberry</w:t>
+      </w:r>
+      <w:r>
+        <w:t xml:space="preserve"> Pi</w:t>
+      </w:r>
+      <w:r>
+        <w:t xml:space="preserve">.  </w:t>
       </w:r>
     </w:p>
     <w:p>
@@ -1313,32 +1344,18 @@
         </w:numPr>
         <w:spacing w:line="256" w:lineRule="auto"/>
       </w:pPr>
-      <w:proofErr w:type="spellStart"/>
-      <w:r>
-        <w:t>Encryption</w:t>
-      </w:r>
-      <w:proofErr w:type="spellEnd"/>
-      <w:r>
-        <w:t xml:space="preserve"> sur l’ESP d</w:t>
-      </w:r>
-      <w:bookmarkStart w:id="6" w:name="_GoBack"/>
-      <w:bookmarkEnd w:id="6"/>
-      <w:r>
-        <w:t xml:space="preserve">e la date et </w:t>
-      </w:r>
-      <w:proofErr w:type="spellStart"/>
-      <w:r>
-        <w:t>lid</w:t>
-      </w:r>
-      <w:proofErr w:type="spellEnd"/>
-      <w:r>
-        <w:t xml:space="preserve"> du </w:t>
-      </w:r>
-      <w:proofErr w:type="spellStart"/>
-      <w:r>
-        <w:t>rfid</w:t>
-      </w:r>
-      <w:proofErr w:type="spellEnd"/>
+      <w:r>
+        <w:t>Encryption sur l’ESP de la date et l</w:t>
+      </w:r>
+      <w:r>
+        <w:t>’</w:t>
+      </w:r>
+      <w:r>
+        <w:t xml:space="preserve">id du </w:t>
+      </w:r>
+      <w:r>
+        <w:t>RFID</w:t>
+      </w:r>
       <w:r>
         <w:t xml:space="preserve"> </w:t>
       </w:r>
@@ -1355,13 +1372,23 @@
       <w:r>
         <w:t xml:space="preserve">Transmission vers le </w:t>
       </w:r>
-      <w:proofErr w:type="spellStart"/>
-      <w:r>
-        <w:t>raspberry</w:t>
-      </w:r>
-      <w:proofErr w:type="spellEnd"/>
-      <w:r>
-        <w:t xml:space="preserve"> en wifi </w:t>
+      <w:r>
+        <w:t>R</w:t>
+      </w:r>
+      <w:r>
+        <w:t xml:space="preserve">aspberry </w:t>
+      </w:r>
+      <w:r>
+        <w:t xml:space="preserve">Pi </w:t>
+      </w:r>
+      <w:r>
+        <w:t xml:space="preserve">en </w:t>
+      </w:r>
+      <w:r>
+        <w:t>WIFI</w:t>
+      </w:r>
+      <w:r>
+        <w:t xml:space="preserve"> </w:t>
       </w:r>
     </w:p>
     <w:p>
@@ -1374,15 +1401,7 @@
         <w:spacing w:line="256" w:lineRule="auto"/>
       </w:pPr>
       <w:r>
-        <w:t xml:space="preserve">Transmission BLE entre RPI et </w:t>
-      </w:r>
-      <w:proofErr w:type="spellStart"/>
-      <w:r>
-        <w:t>actionneuers</w:t>
-      </w:r>
-      <w:proofErr w:type="spellEnd"/>
-      <w:r>
-        <w:t xml:space="preserve"> en BLE </w:t>
+        <w:t xml:space="preserve">Transmission BLE entre RPI et actionneurs en BLE </w:t>
       </w:r>
     </w:p>
     <w:p>
@@ -1390,9 +1409,8 @@
         <w:t xml:space="preserve">Point la semaine prochaine sur ces deux aspects </w:t>
       </w:r>
     </w:p>
-    <w:p/>
     <w:sectPr>
-      <w:headerReference w:type="default" r:id="rId10"/>
+      <w:headerReference w:type="default" r:id="rId11"/>
       <w:pgSz w:w="11906" w:h="16838"/>
       <w:pgMar w:top="851" w:right="1077" w:bottom="851" w:left="1077" w:header="709" w:footer="709" w:gutter="0"/>
       <w:cols w:space="708"/>
@@ -1706,32 +1724,130 @@
       </w:rPr>
     </w:lvl>
   </w:abstractNum>
+  <w:abstractNum w:abstractNumId="2" w15:restartNumberingAfterBreak="0">
+    <w:nsid w:val="513B10BE"/>
+    <w:multiLevelType w:val="hybridMultilevel"/>
+    <w:tmpl w:val="FA00636C"/>
+    <w:lvl w:ilvl="0" w:tplc="040C0001">
+      <w:start w:val="1"/>
+      <w:numFmt w:val="bullet"/>
+      <w:lvlText w:val=""/>
+      <w:lvlJc w:val="left"/>
+      <w:pPr>
+        <w:ind w:left="1068" w:hanging="360"/>
+      </w:pPr>
+      <w:rPr>
+        <w:rFonts w:ascii="Symbol" w:hAnsi="Symbol" w:hint="default"/>
+      </w:rPr>
+    </w:lvl>
+    <w:lvl w:ilvl="1" w:tplc="040C0003" w:tentative="1">
+      <w:start w:val="1"/>
+      <w:numFmt w:val="bullet"/>
+      <w:lvlText w:val="o"/>
+      <w:lvlJc w:val="left"/>
+      <w:pPr>
+        <w:ind w:left="1788" w:hanging="360"/>
+      </w:pPr>
+      <w:rPr>
+        <w:rFonts w:ascii="Courier New" w:hAnsi="Courier New" w:cs="Courier New" w:hint="default"/>
+      </w:rPr>
+    </w:lvl>
+    <w:lvl w:ilvl="2" w:tplc="040C0005" w:tentative="1">
+      <w:start w:val="1"/>
+      <w:numFmt w:val="bullet"/>
+      <w:lvlText w:val=""/>
+      <w:lvlJc w:val="left"/>
+      <w:pPr>
+        <w:ind w:left="2508" w:hanging="360"/>
+      </w:pPr>
+      <w:rPr>
+        <w:rFonts w:ascii="Wingdings" w:hAnsi="Wingdings" w:hint="default"/>
+      </w:rPr>
+    </w:lvl>
+    <w:lvl w:ilvl="3" w:tplc="040C0001" w:tentative="1">
+      <w:start w:val="1"/>
+      <w:numFmt w:val="bullet"/>
+      <w:lvlText w:val=""/>
+      <w:lvlJc w:val="left"/>
+      <w:pPr>
+        <w:ind w:left="3228" w:hanging="360"/>
+      </w:pPr>
+      <w:rPr>
+        <w:rFonts w:ascii="Symbol" w:hAnsi="Symbol" w:hint="default"/>
+      </w:rPr>
+    </w:lvl>
+    <w:lvl w:ilvl="4" w:tplc="040C0003" w:tentative="1">
+      <w:start w:val="1"/>
+      <w:numFmt w:val="bullet"/>
+      <w:lvlText w:val="o"/>
+      <w:lvlJc w:val="left"/>
+      <w:pPr>
+        <w:ind w:left="3948" w:hanging="360"/>
+      </w:pPr>
+      <w:rPr>
+        <w:rFonts w:ascii="Courier New" w:hAnsi="Courier New" w:cs="Courier New" w:hint="default"/>
+      </w:rPr>
+    </w:lvl>
+    <w:lvl w:ilvl="5" w:tplc="040C0005" w:tentative="1">
+      <w:start w:val="1"/>
+      <w:numFmt w:val="bullet"/>
+      <w:lvlText w:val=""/>
+      <w:lvlJc w:val="left"/>
+      <w:pPr>
+        <w:ind w:left="4668" w:hanging="360"/>
+      </w:pPr>
+      <w:rPr>
+        <w:rFonts w:ascii="Wingdings" w:hAnsi="Wingdings" w:hint="default"/>
+      </w:rPr>
+    </w:lvl>
+    <w:lvl w:ilvl="6" w:tplc="040C0001" w:tentative="1">
+      <w:start w:val="1"/>
+      <w:numFmt w:val="bullet"/>
+      <w:lvlText w:val=""/>
+      <w:lvlJc w:val="left"/>
+      <w:pPr>
+        <w:ind w:left="5388" w:hanging="360"/>
+      </w:pPr>
+      <w:rPr>
+        <w:rFonts w:ascii="Symbol" w:hAnsi="Symbol" w:hint="default"/>
+      </w:rPr>
+    </w:lvl>
+    <w:lvl w:ilvl="7" w:tplc="040C0003" w:tentative="1">
+      <w:start w:val="1"/>
+      <w:numFmt w:val="bullet"/>
+      <w:lvlText w:val="o"/>
+      <w:lvlJc w:val="left"/>
+      <w:pPr>
+        <w:ind w:left="6108" w:hanging="360"/>
+      </w:pPr>
+      <w:rPr>
+        <w:rFonts w:ascii="Courier New" w:hAnsi="Courier New" w:cs="Courier New" w:hint="default"/>
+      </w:rPr>
+    </w:lvl>
+    <w:lvl w:ilvl="8" w:tplc="040C0005" w:tentative="1">
+      <w:start w:val="1"/>
+      <w:numFmt w:val="bullet"/>
+      <w:lvlText w:val=""/>
+      <w:lvlJc w:val="left"/>
+      <w:pPr>
+        <w:ind w:left="6828" w:hanging="360"/>
+      </w:pPr>
+      <w:rPr>
+        <w:rFonts w:ascii="Wingdings" w:hAnsi="Wingdings" w:hint="default"/>
+      </w:rPr>
+    </w:lvl>
+  </w:abstractNum>
   <w:num w:numId="1">
     <w:abstractNumId w:val="1"/>
   </w:num>
   <w:num w:numId="2">
     <w:abstractNumId w:val="1"/>
-    <w:lvlOverride w:ilvl="0"/>
-    <w:lvlOverride w:ilvl="1"/>
-    <w:lvlOverride w:ilvl="2"/>
-    <w:lvlOverride w:ilvl="3"/>
-    <w:lvlOverride w:ilvl="4"/>
-    <w:lvlOverride w:ilvl="5"/>
-    <w:lvlOverride w:ilvl="6"/>
-    <w:lvlOverride w:ilvl="7"/>
-    <w:lvlOverride w:ilvl="8"/>
   </w:num>
   <w:num w:numId="3">
     <w:abstractNumId w:val="0"/>
-    <w:lvlOverride w:ilvl="0"/>
-    <w:lvlOverride w:ilvl="1"/>
-    <w:lvlOverride w:ilvl="2"/>
-    <w:lvlOverride w:ilvl="3"/>
-    <w:lvlOverride w:ilvl="4"/>
-    <w:lvlOverride w:ilvl="5"/>
-    <w:lvlOverride w:ilvl="6"/>
-    <w:lvlOverride w:ilvl="7"/>
-    <w:lvlOverride w:ilvl="8"/>
+  </w:num>
+  <w:num w:numId="4">
+    <w:abstractNumId w:val="2"/>
   </w:num>
 </w:numbering>
 </file>
@@ -2671,7 +2787,7 @@
 </file>
 
 <file path=customXml/itemProps1.xml><?xml version="1.0" encoding="utf-8"?>
-<ds:datastoreItem xmlns:ds="http://schemas.openxmlformats.org/officeDocument/2006/customXml" ds:itemID="{74F6F6B2-6A83-4526-ABC1-B10BC0492109}">
+<ds:datastoreItem xmlns:ds="http://schemas.openxmlformats.org/officeDocument/2006/customXml" ds:itemID="{6B43148D-6178-4DFD-8DEE-4C53440E85E0}">
   <ds:schemaRefs>
     <ds:schemaRef ds:uri="http://schemas.openxmlformats.org/officeDocument/2006/bibliography"/>
   </ds:schemaRefs>

</xml_diff>

<commit_message>
MaJ CdC pour l'ESP
</commit_message>
<xml_diff>
--- a/CAHIER DES CHARGES.docx
+++ b/CAHIER DES CHARGES.docx
@@ -1035,14 +1035,24 @@
     </w:p>
     <w:p>
       <w:r>
-        <w:t>L’ESP8266 transmet via le réseau WiFi l’UID de la carte au serveur MQTT (</w:t>
-      </w:r>
+        <w:t xml:space="preserve">L’ESP8266 transmet via le réseau </w:t>
+      </w:r>
+      <w:proofErr w:type="spellStart"/>
+      <w:r>
+        <w:t>WiFi</w:t>
+      </w:r>
+      <w:proofErr w:type="spellEnd"/>
+      <w:r>
+        <w:t xml:space="preserve"> l’UID de la carte au serveur MQTT (</w:t>
+      </w:r>
+      <w:proofErr w:type="spellStart"/>
       <w:r>
         <w:rPr>
           <w:i/>
         </w:rPr>
         <w:t>Publish</w:t>
       </w:r>
+      <w:proofErr w:type="spellEnd"/>
       <w:r>
         <w:t>)</w:t>
       </w:r>
@@ -1051,6 +1061,7 @@
       <w:r>
         <w:t>Un script python permet de récupérer et traiter l’UID (</w:t>
       </w:r>
+      <w:proofErr w:type="spellStart"/>
       <w:r>
         <w:rPr>
           <w:i/>
@@ -1058,13 +1069,22 @@
         </w:rPr>
         <w:t>Subscribe</w:t>
       </w:r>
+      <w:proofErr w:type="spellEnd"/>
       <w:r>
         <w:t>)</w:t>
       </w:r>
     </w:p>
     <w:p>
       <w:r>
-        <w:t>Après traitement, le Rasp Pi va transmettre en BLE les ordres aux actionneurs.</w:t>
+        <w:t xml:space="preserve">Après traitement, le </w:t>
+      </w:r>
+      <w:proofErr w:type="spellStart"/>
+      <w:r>
+        <w:t>Rasp</w:t>
+      </w:r>
+      <w:proofErr w:type="spellEnd"/>
+      <w:r>
+        <w:t xml:space="preserve"> Pi va transmettre en BLE les ordres aux actionneurs.</w:t>
       </w:r>
     </w:p>
     <w:p>
@@ -1104,8 +1124,13 @@
           <w:numId w:val="1"/>
         </w:numPr>
       </w:pPr>
-      <w:r>
-        <w:t>Led Verte</w:t>
+      <w:proofErr w:type="spellStart"/>
+      <w:r>
+        <w:t>Led</w:t>
+      </w:r>
+      <w:proofErr w:type="spellEnd"/>
+      <w:r>
+        <w:t xml:space="preserve"> Verte</w:t>
       </w:r>
     </w:p>
     <w:p>
@@ -1133,8 +1158,13 @@
           <w:numId w:val="1"/>
         </w:numPr>
       </w:pPr>
-      <w:r>
-        <w:t>Led rouge</w:t>
+      <w:proofErr w:type="spellStart"/>
+      <w:r>
+        <w:t>Led</w:t>
+      </w:r>
+      <w:proofErr w:type="spellEnd"/>
+      <w:r>
+        <w:t xml:space="preserve"> rouge</w:t>
       </w:r>
     </w:p>
     <w:p/>
@@ -1160,7 +1190,23 @@
           <w:i/>
           <w:iCs/>
         </w:rPr>
-        <w:t>(A définir plus en détail en fonction d’un accès via le réseau WiFi local ou non)</w:t>
+        <w:t xml:space="preserve">(A définir plus en détail en fonction d’un accès via le réseau </w:t>
+      </w:r>
+      <w:proofErr w:type="spellStart"/>
+      <w:r>
+        <w:rPr>
+          <w:i/>
+          <w:iCs/>
+        </w:rPr>
+        <w:t>WiFi</w:t>
+      </w:r>
+      <w:proofErr w:type="spellEnd"/>
+      <w:r>
+        <w:rPr>
+          <w:i/>
+          <w:iCs/>
+        </w:rPr>
+        <w:t xml:space="preserve"> local ou non)</w:t>
       </w:r>
     </w:p>
     <w:p/>
@@ -1205,6 +1251,37 @@
       </w:r>
       <w:r>
         <w:t xml:space="preserve"> ( étant donné un id de téléphone (@mac ou @BLE) un locataire a accès à l’ouverture selon es plages horaires définies préalablement </w:t>
+      </w:r>
+    </w:p>
+    <w:p>
+      <w:pPr>
+        <w:rPr>
+          <w:i/>
+          <w:iCs/>
+        </w:rPr>
+      </w:pPr>
+      <w:r>
+        <w:rPr>
+          <w:i/>
+          <w:iCs/>
+        </w:rPr>
+        <w:t xml:space="preserve">NOTA : En termes de sécurité, l’adresse MAC étant falsifiable, </w:t>
+      </w:r>
+      <w:proofErr w:type="spellStart"/>
+      <w:r>
+        <w:rPr>
+          <w:i/>
+          <w:iCs/>
+        </w:rPr>
+        <w:t>peut on</w:t>
+      </w:r>
+      <w:proofErr w:type="spellEnd"/>
+      <w:r>
+        <w:rPr>
+          <w:i/>
+          <w:iCs/>
+        </w:rPr>
+        <w:t xml:space="preserve"> considérer ce cas d’utilisation viable ?</w:t>
       </w:r>
     </w:p>
     <w:p/>
@@ -1236,8 +1313,13 @@
           <w:numId w:val="4"/>
         </w:numPr>
       </w:pPr>
-      <w:r>
-        <w:t xml:space="preserve">Jeedom ?  et regarder l’accès en https </w:t>
+      <w:proofErr w:type="spellStart"/>
+      <w:r>
+        <w:t>Jeedom</w:t>
+      </w:r>
+      <w:proofErr w:type="spellEnd"/>
+      <w:r>
+        <w:t xml:space="preserve"> ?  et regarder l’accès en https </w:t>
       </w:r>
     </w:p>
     <w:p>
@@ -1251,11 +1333,12 @@
       <w:r>
         <w:t>Développement application mobile pour authentification</w:t>
       </w:r>
-      <w:bookmarkStart w:id="6" w:name="_GoBack"/>
-      <w:bookmarkEnd w:id="6"/>
-    </w:p>
-    <w:p>
-      <w:r>
+    </w:p>
+    <w:p>
+      <w:r>
+        <w:rPr>
+          <w:noProof/>
+        </w:rPr>
         <w:drawing>
           <wp:inline distT="0" distB="0" distL="0" distR="0" wp14:anchorId="5AABA7C1" wp14:editId="499EA683">
             <wp:extent cx="6192520" cy="3056890"/>
@@ -1309,11 +1392,23 @@
         </w:numPr>
       </w:pPr>
       <w:r>
-        <w:t>Redirection de ports de la Livebox au Raspberry Pi pour mettre le Rasp à disposition sur le web</w:t>
-      </w:r>
-    </w:p>
-    <w:p>
-      <w:r>
+        <w:t xml:space="preserve">Redirection de ports de la Livebox au Raspberry Pi pour mettre le </w:t>
+      </w:r>
+      <w:proofErr w:type="spellStart"/>
+      <w:r>
+        <w:t>Rasp</w:t>
+      </w:r>
+      <w:proofErr w:type="spellEnd"/>
+      <w:r>
+        <w:t xml:space="preserve"> à disposition sur le web</w:t>
+      </w:r>
+    </w:p>
+    <w:p/>
+    <w:p/>
+    <w:p/>
+    <w:p>
+      <w:r>
+        <w:lastRenderedPageBreak/>
         <w:t xml:space="preserve">Wilfrid : partie entre </w:t>
       </w:r>
       <w:r>
@@ -1344,20 +1439,52 @@
         </w:numPr>
         <w:spacing w:line="256" w:lineRule="auto"/>
       </w:pPr>
-      <w:r>
-        <w:t>Encryption sur l’ESP de la date et l</w:t>
+      <w:proofErr w:type="spellStart"/>
+      <w:r>
+        <w:t>Encryption</w:t>
+      </w:r>
+      <w:proofErr w:type="spellEnd"/>
+      <w:r>
+        <w:t xml:space="preserve"> sur l’ESP de la date et </w:t>
+      </w:r>
+      <w:proofErr w:type="spellStart"/>
+      <w:r>
+        <w:t>l</w:t>
       </w:r>
       <w:r>
         <w:t>’</w:t>
       </w:r>
       <w:r>
-        <w:t xml:space="preserve">id du </w:t>
+        <w:t>id</w:t>
+      </w:r>
+      <w:proofErr w:type="spellEnd"/>
+      <w:r>
+        <w:t xml:space="preserve"> du </w:t>
       </w:r>
       <w:r>
         <w:t>RFID</w:t>
       </w:r>
       <w:r>
         <w:t xml:space="preserve"> </w:t>
+      </w:r>
+      <w:r>
+        <w:t xml:space="preserve">(Utilisation de de la librairie </w:t>
+      </w:r>
+      <w:proofErr w:type="spellStart"/>
+      <w:r>
+        <w:t>ArduinoJson</w:t>
+      </w:r>
+      <w:proofErr w:type="spellEnd"/>
+      <w:r>
+        <w:t xml:space="preserve"> pour la récupération d’un </w:t>
+      </w:r>
+      <w:proofErr w:type="spellStart"/>
+      <w:r>
+        <w:t>datetime</w:t>
+      </w:r>
+      <w:proofErr w:type="spellEnd"/>
+      <w:r>
+        <w:t>)</w:t>
       </w:r>
     </w:p>
     <w:p>
@@ -1390,6 +1517,9 @@
       <w:r>
         <w:t xml:space="preserve"> </w:t>
       </w:r>
+      <w:r>
+        <w:t>(La publication via le broker MQTT est faite)</w:t>
+      </w:r>
     </w:p>
     <w:p>
       <w:pPr>
@@ -1402,6 +1532,14 @@
       </w:pPr>
       <w:r>
         <w:t xml:space="preserve">Transmission BLE entre RPI et actionneurs en BLE </w:t>
+      </w:r>
+      <w:r>
+        <w:t>– (je n’ai pas en ma possession de R</w:t>
+      </w:r>
+      <w:bookmarkStart w:id="6" w:name="_GoBack"/>
+      <w:bookmarkEnd w:id="6"/>
+      <w:r>
+        <w:t>aspberry)</w:t>
       </w:r>
     </w:p>
     <w:p>
@@ -1869,7 +2007,7 @@
       </w:pPr>
     </w:pPrDefault>
   </w:docDefaults>
-  <w:latentStyles w:defLockedState="0" w:defUIPriority="99" w:defSemiHidden="0" w:defUnhideWhenUsed="0" w:defQFormat="0" w:count="376">
+  <w:latentStyles w:defLockedState="0" w:defUIPriority="99" w:defSemiHidden="0" w:defUnhideWhenUsed="0" w:defQFormat="0" w:count="377">
     <w:lsdException w:name="Normal" w:uiPriority="0" w:qFormat="1"/>
     <w:lsdException w:name="heading 1" w:uiPriority="9" w:qFormat="1"/>
     <w:lsdException w:name="heading 2" w:semiHidden="1" w:uiPriority="9" w:unhideWhenUsed="1" w:qFormat="1"/>
@@ -1975,7 +2113,6 @@
     <w:lsdException w:name="HTML Sample" w:semiHidden="1" w:unhideWhenUsed="1"/>
     <w:lsdException w:name="HTML Typewriter" w:semiHidden="1" w:unhideWhenUsed="1"/>
     <w:lsdException w:name="HTML Variable" w:semiHidden="1" w:unhideWhenUsed="1"/>
-    <w:lsdException w:name="Normal Table" w:semiHidden="1" w:unhideWhenUsed="1"/>
     <w:lsdException w:name="annotation subject" w:semiHidden="1" w:unhideWhenUsed="1"/>
     <w:lsdException w:name="No List" w:semiHidden="1" w:unhideWhenUsed="1"/>
     <w:lsdException w:name="Outline List 1" w:semiHidden="1" w:unhideWhenUsed="1"/>
@@ -2022,10 +2159,8 @@
     <w:lsdException w:name="Table Subtle 2" w:semiHidden="1" w:unhideWhenUsed="1"/>
     <w:lsdException w:name="Table Web 1" w:semiHidden="1" w:unhideWhenUsed="1"/>
     <w:lsdException w:name="Table Web 2" w:semiHidden="1" w:unhideWhenUsed="1"/>
-    <w:lsdException w:name="Table Web 3" w:semiHidden="1" w:unhideWhenUsed="1"/>
     <w:lsdException w:name="Balloon Text" w:semiHidden="1" w:unhideWhenUsed="1"/>
     <w:lsdException w:name="Table Grid" w:uiPriority="39"/>
-    <w:lsdException w:name="Table Theme" w:semiHidden="1" w:unhideWhenUsed="1"/>
     <w:lsdException w:name="Placeholder Text" w:semiHidden="1"/>
     <w:lsdException w:name="No Spacing" w:uiPriority="1" w:qFormat="1"/>
     <w:lsdException w:name="Light Shading" w:uiPriority="60"/>
@@ -2246,6 +2381,7 @@
     <w:lsdException w:name="Hashtag" w:semiHidden="1" w:unhideWhenUsed="1"/>
     <w:lsdException w:name="Unresolved Mention" w:semiHidden="1" w:unhideWhenUsed="1"/>
     <w:lsdException w:name="Smart Link" w:semiHidden="1" w:unhideWhenUsed="1"/>
+    <w:lsdException w:name="Smart Link Error" w:semiHidden="1" w:unhideWhenUsed="1"/>
   </w:latentStyles>
   <w:style w:type="paragraph" w:default="1" w:styleId="Normal">
     <w:name w:val="Normal"/>
@@ -2787,7 +2923,7 @@
 </file>
 
 <file path=customXml/itemProps1.xml><?xml version="1.0" encoding="utf-8"?>
-<ds:datastoreItem xmlns:ds="http://schemas.openxmlformats.org/officeDocument/2006/customXml" ds:itemID="{6B43148D-6178-4DFD-8DEE-4C53440E85E0}">
+<ds:datastoreItem xmlns:ds="http://schemas.openxmlformats.org/officeDocument/2006/customXml" ds:itemID="{FF17BB22-DCAE-4D9F-ABC5-A130EAC72B3C}">
   <ds:schemaRefs>
     <ds:schemaRef ds:uri="http://schemas.openxmlformats.org/officeDocument/2006/bibliography"/>
   </ds:schemaRefs>

</xml_diff>

<commit_message>
MaJ du CdC - semaine du 08 avril
</commit_message>
<xml_diff>
--- a/CAHIER DES CHARGES.docx
+++ b/CAHIER DES CHARGES.docx
@@ -591,7 +591,13 @@
         </w:numPr>
       </w:pPr>
       <w:r>
-        <w:t xml:space="preserve">F1 : Ouverture au contact via du RDIF, </w:t>
+        <w:t xml:space="preserve">F1 : Ouverture au contact via du </w:t>
+      </w:r>
+      <w:r>
+        <w:t>RFID</w:t>
+      </w:r>
+      <w:r>
+        <w:t xml:space="preserve">, </w:t>
       </w:r>
     </w:p>
     <w:p>
@@ -645,9 +651,25 @@
     <w:p>
       <w:pPr>
         <w:pStyle w:val="Paragraphedeliste"/>
-      </w:pPr>
-      <w:r>
-        <w:t xml:space="preserve">F6 : Faire de logs de l’activité de la porte (ouverture/fermeture, autorisations ….) </w:t>
+        <w:numPr>
+          <w:ilvl w:val="1"/>
+          <w:numId w:val="1"/>
+        </w:numPr>
+      </w:pPr>
+      <w:r>
+        <w:t>F5.1 : Droit d’accès sur plage horaire (ouverture via RFID ou login-mot de passe via l’application web)</w:t>
+      </w:r>
+    </w:p>
+    <w:p>
+      <w:pPr>
+        <w:pStyle w:val="Paragraphedeliste"/>
+        <w:numPr>
+          <w:ilvl w:val="0"/>
+          <w:numId w:val="1"/>
+        </w:numPr>
+      </w:pPr>
+      <w:r>
+        <w:t xml:space="preserve">F6 : Faire de logs de l’activité de la porte (ouverture/fermeture, autorisations …) </w:t>
       </w:r>
     </w:p>
     <w:p>
@@ -693,7 +715,7 @@
         </w:numPr>
       </w:pPr>
       <w:r>
-        <w:t xml:space="preserve">Propriétaire  utilise F3 </w:t>
+        <w:t xml:space="preserve">Propriétaire utilise F3 </w:t>
       </w:r>
     </w:p>
     <w:p>
@@ -705,7 +727,7 @@
         </w:numPr>
       </w:pPr>
       <w:r>
-        <w:t>Propriétaire  utilise F4</w:t>
+        <w:t>Propriétaire utilise F4</w:t>
       </w:r>
     </w:p>
     <w:p>
@@ -1035,24 +1057,14 @@
     </w:p>
     <w:p>
       <w:r>
-        <w:t xml:space="preserve">L’ESP8266 transmet via le réseau </w:t>
-      </w:r>
-      <w:proofErr w:type="spellStart"/>
-      <w:r>
-        <w:t>WiFi</w:t>
-      </w:r>
-      <w:proofErr w:type="spellEnd"/>
-      <w:r>
-        <w:t xml:space="preserve"> l’UID de la carte au serveur MQTT (</w:t>
-      </w:r>
-      <w:proofErr w:type="spellStart"/>
+        <w:t>L’ESP8266 transmet via le réseau WiFi l’UID de la carte au serveur MQTT (</w:t>
+      </w:r>
       <w:r>
         <w:rPr>
           <w:i/>
         </w:rPr>
         <w:t>Publish</w:t>
       </w:r>
-      <w:proofErr w:type="spellEnd"/>
       <w:r>
         <w:t>)</w:t>
       </w:r>
@@ -1061,7 +1073,6 @@
       <w:r>
         <w:t>Un script python permet de récupérer et traiter l’UID (</w:t>
       </w:r>
-      <w:proofErr w:type="spellStart"/>
       <w:r>
         <w:rPr>
           <w:i/>
@@ -1069,22 +1080,13 @@
         </w:rPr>
         <w:t>Subscribe</w:t>
       </w:r>
-      <w:proofErr w:type="spellEnd"/>
       <w:r>
         <w:t>)</w:t>
       </w:r>
     </w:p>
     <w:p>
       <w:r>
-        <w:t xml:space="preserve">Après traitement, le </w:t>
-      </w:r>
-      <w:proofErr w:type="spellStart"/>
-      <w:r>
-        <w:t>Rasp</w:t>
-      </w:r>
-      <w:proofErr w:type="spellEnd"/>
-      <w:r>
-        <w:t xml:space="preserve"> Pi va transmettre en BLE les ordres aux actionneurs.</w:t>
+        <w:t>Après traitement, le Rasp Pi va transmettre en BLE les ordres aux actionneurs.</w:t>
       </w:r>
     </w:p>
     <w:p>
@@ -1124,13 +1126,8 @@
           <w:numId w:val="1"/>
         </w:numPr>
       </w:pPr>
-      <w:proofErr w:type="spellStart"/>
-      <w:r>
-        <w:t>Led</w:t>
-      </w:r>
-      <w:proofErr w:type="spellEnd"/>
-      <w:r>
-        <w:t xml:space="preserve"> Verte</w:t>
+      <w:r>
+        <w:t>Led Verte</w:t>
       </w:r>
     </w:p>
     <w:p>
@@ -1158,13 +1155,8 @@
           <w:numId w:val="1"/>
         </w:numPr>
       </w:pPr>
-      <w:proofErr w:type="spellStart"/>
-      <w:r>
-        <w:t>Led</w:t>
-      </w:r>
-      <w:proofErr w:type="spellEnd"/>
-      <w:r>
-        <w:t xml:space="preserve"> rouge</w:t>
+      <w:r>
+        <w:t>Led rouge</w:t>
       </w:r>
     </w:p>
     <w:p/>
@@ -1190,98 +1182,80 @@
           <w:i/>
           <w:iCs/>
         </w:rPr>
-        <w:t xml:space="preserve">(A définir plus en détail en fonction d’un accès via le réseau </w:t>
-      </w:r>
-      <w:proofErr w:type="spellStart"/>
-      <w:r>
+        <w:t>(A définir plus en détail en fonction d’un accès via le réseau WiFi local ou non)</w:t>
+      </w:r>
+    </w:p>
+    <w:p/>
+    <w:p>
+      <w:pPr>
+        <w:rPr>
+          <w:u w:val="single"/>
+        </w:rPr>
+      </w:pPr>
+      <w:r>
+        <w:rPr>
+          <w:u w:val="single"/>
+        </w:rPr>
+        <w:lastRenderedPageBreak/>
+        <w:t>Troisième cas – Identification via mobile depuis internet avec accès sécurisé en https</w:t>
+      </w:r>
+    </w:p>
+    <w:p>
+      <w:r>
+        <w:t>Prérequis : client dispose d’un certificat valide sur le portable</w:t>
+      </w:r>
+    </w:p>
+    <w:p>
+      <w:r>
+        <w:t xml:space="preserve">Le client se connecte en https </w:t>
+      </w:r>
+    </w:p>
+    <w:p>
+      <w:r>
+        <w:t xml:space="preserve">Il peut ouvrir ou fermer la porte </w:t>
+      </w:r>
+    </w:p>
+    <w:p/>
+    <w:p/>
+    <w:p/>
+    <w:p>
+      <w:r>
+        <w:rPr>
+          <w:u w:val="single"/>
+        </w:rPr>
+        <w:t>Quatrième cas – Donner des accès avec des plages horaires</w:t>
+      </w:r>
+      <w:r>
+        <w:t xml:space="preserve"> (étant donné un id de téléphone (@mac ou @BLE) un locataire a accès à l’ouverture selon es plages horaires définies préalablement </w:t>
+      </w:r>
+    </w:p>
+    <w:p>
+      <w:pPr>
         <w:rPr>
           <w:i/>
           <w:iCs/>
         </w:rPr>
-        <w:t>WiFi</w:t>
-      </w:r>
-      <w:proofErr w:type="spellEnd"/>
+      </w:pPr>
       <w:r>
         <w:rPr>
           <w:i/>
           <w:iCs/>
         </w:rPr>
-        <w:t xml:space="preserve"> local ou non)</w:t>
-      </w:r>
-    </w:p>
-    <w:p/>
-    <w:p>
-      <w:pPr>
-        <w:rPr>
-          <w:u w:val="single"/>
-        </w:rPr>
-      </w:pPr>
-      <w:r>
-        <w:rPr>
-          <w:u w:val="single"/>
-        </w:rPr>
-        <w:lastRenderedPageBreak/>
-        <w:t>Troisième cas – Identification via mobile depuis internet avec accès sécurisé en https</w:t>
-      </w:r>
-    </w:p>
-    <w:p>
-      <w:r>
-        <w:t>Prérequis : client dispose d’un certificat valide sur le portable</w:t>
-      </w:r>
-    </w:p>
-    <w:p>
-      <w:r>
-        <w:t xml:space="preserve">Le client se connecte en https </w:t>
-      </w:r>
-    </w:p>
-    <w:p>
-      <w:r>
-        <w:t xml:space="preserve">Il peut ouvrir ou fermer la porte </w:t>
-      </w:r>
-    </w:p>
-    <w:p/>
-    <w:p/>
-    <w:p/>
-    <w:p>
-      <w:r>
-        <w:rPr>
-          <w:u w:val="single"/>
-        </w:rPr>
-        <w:t>Quatrième cas – Donner des accès avec des plages horaires</w:t>
-      </w:r>
-      <w:r>
-        <w:t xml:space="preserve"> ( étant donné un id de téléphone (@mac ou @BLE) un locataire a accès à l’ouverture selon es plages horaires définies préalablement </w:t>
-      </w:r>
-    </w:p>
-    <w:p>
-      <w:pPr>
+        <w:t>NOTA : En termes de sécurité, l’adresse MAC étant falsifiable, peut</w:t>
+      </w:r>
+      <w:r>
         <w:rPr>
           <w:i/>
           <w:iCs/>
         </w:rPr>
-      </w:pPr>
+        <w:t>-</w:t>
+      </w:r>
       <w:r>
         <w:rPr>
           <w:i/>
           <w:iCs/>
         </w:rPr>
-        <w:t xml:space="preserve">NOTA : En termes de sécurité, l’adresse MAC étant falsifiable, </w:t>
-      </w:r>
-      <w:proofErr w:type="spellStart"/>
-      <w:r>
-        <w:rPr>
-          <w:i/>
-          <w:iCs/>
-        </w:rPr>
-        <w:t>peut on</w:t>
-      </w:r>
-      <w:proofErr w:type="spellEnd"/>
-      <w:r>
-        <w:rPr>
-          <w:i/>
-          <w:iCs/>
-        </w:rPr>
-        <w:t xml:space="preserve"> considérer ce cas d’utilisation viable ?</w:t>
+        <w:t>on considérer ce cas d’utilisation viable ?</w:t>
       </w:r>
     </w:p>
     <w:p/>
@@ -1313,13 +1287,8 @@
           <w:numId w:val="4"/>
         </w:numPr>
       </w:pPr>
-      <w:proofErr w:type="spellStart"/>
-      <w:r>
-        <w:t>Jeedom</w:t>
-      </w:r>
-      <w:proofErr w:type="spellEnd"/>
-      <w:r>
-        <w:t xml:space="preserve"> ?  et regarder l’accès en https </w:t>
+      <w:r>
+        <w:t xml:space="preserve">Jeedom ?  et regarder l’accès en https </w:t>
       </w:r>
     </w:p>
     <w:p>
@@ -1392,20 +1361,69 @@
         </w:numPr>
       </w:pPr>
       <w:r>
-        <w:t xml:space="preserve">Redirection de ports de la Livebox au Raspberry Pi pour mettre le </w:t>
-      </w:r>
-      <w:proofErr w:type="spellStart"/>
-      <w:r>
-        <w:t>Rasp</w:t>
-      </w:r>
-      <w:proofErr w:type="spellEnd"/>
-      <w:r>
-        <w:t xml:space="preserve"> à disposition sur le web</w:t>
-      </w:r>
-    </w:p>
-    <w:p/>
-    <w:p/>
-    <w:p/>
+        <w:t>Redirection de ports de la Livebox au Raspberry Pi pour mettre le Rasp à disposition sur le web</w:t>
+      </w:r>
+    </w:p>
+    <w:p>
+      <w:pPr>
+        <w:pStyle w:val="Paragraphedeliste"/>
+        <w:numPr>
+          <w:ilvl w:val="0"/>
+          <w:numId w:val="4"/>
+        </w:numPr>
+      </w:pPr>
+      <w:r>
+        <w:t>Ouverture de la porte via un panel d’accès (page de control de l’ouverture)</w:t>
+      </w:r>
+    </w:p>
+    <w:p>
+      <w:pPr>
+        <w:pStyle w:val="Paragraphedeliste"/>
+        <w:numPr>
+          <w:ilvl w:val="0"/>
+          <w:numId w:val="4"/>
+        </w:numPr>
+      </w:pPr>
+      <w:r>
+        <w:t>Mettre en place la fonctionnalité de définition de plages horaires selon les différents cas :</w:t>
+      </w:r>
+    </w:p>
+    <w:p>
+      <w:pPr>
+        <w:pStyle w:val="Paragraphedeliste"/>
+        <w:numPr>
+          <w:ilvl w:val="1"/>
+          <w:numId w:val="4"/>
+        </w:numPr>
+      </w:pPr>
+      <w:r>
+        <w:t>Droit d’accès à un identifiant RFID</w:t>
+      </w:r>
+    </w:p>
+    <w:p>
+      <w:pPr>
+        <w:pStyle w:val="Paragraphedeliste"/>
+        <w:numPr>
+          <w:ilvl w:val="1"/>
+          <w:numId w:val="4"/>
+        </w:numPr>
+      </w:pPr>
+      <w:r>
+        <w:t>Droit d’accès via login-Mot de passe</w:t>
+      </w:r>
+    </w:p>
+    <w:p>
+      <w:pPr>
+        <w:pStyle w:val="Paragraphedeliste"/>
+        <w:numPr>
+          <w:ilvl w:val="1"/>
+          <w:numId w:val="4"/>
+        </w:numPr>
+      </w:pPr>
+      <w:r>
+        <w:t>Droit d’accès selon reconnaissance en BLE</w:t>
+      </w:r>
+    </w:p>
     <w:p>
       <w:r>
         <w:lastRenderedPageBreak/>
@@ -1439,27 +1457,14 @@
         </w:numPr>
         <w:spacing w:line="256" w:lineRule="auto"/>
       </w:pPr>
-      <w:proofErr w:type="spellStart"/>
-      <w:r>
-        <w:t>Encryption</w:t>
-      </w:r>
-      <w:proofErr w:type="spellEnd"/>
-      <w:r>
-        <w:t xml:space="preserve"> sur l’ESP de la date et </w:t>
-      </w:r>
-      <w:proofErr w:type="spellStart"/>
-      <w:r>
-        <w:t>l</w:t>
+      <w:r>
+        <w:t>Encryption sur l’ESP de la date et l</w:t>
       </w:r>
       <w:r>
         <w:t>’</w:t>
       </w:r>
       <w:r>
-        <w:t>id</w:t>
-      </w:r>
-      <w:proofErr w:type="spellEnd"/>
-      <w:r>
-        <w:t xml:space="preserve"> du </w:t>
+        <w:t xml:space="preserve">id du </w:t>
       </w:r>
       <w:r>
         <w:t>RFID</w:t>
@@ -1468,23 +1473,7 @@
         <w:t xml:space="preserve"> </w:t>
       </w:r>
       <w:r>
-        <w:t xml:space="preserve">(Utilisation de de la librairie </w:t>
-      </w:r>
-      <w:proofErr w:type="spellStart"/>
-      <w:r>
-        <w:t>ArduinoJson</w:t>
-      </w:r>
-      <w:proofErr w:type="spellEnd"/>
-      <w:r>
-        <w:t xml:space="preserve"> pour la récupération d’un </w:t>
-      </w:r>
-      <w:proofErr w:type="spellStart"/>
-      <w:r>
-        <w:t>datetime</w:t>
-      </w:r>
-      <w:proofErr w:type="spellEnd"/>
-      <w:r>
-        <w:t>)</w:t>
+        <w:t>(Utilisation de de la librairie ArduinoJson pour la récupération d’un datetime)</w:t>
       </w:r>
     </w:p>
     <w:p>
@@ -1534,18 +1523,81 @@
         <w:t xml:space="preserve">Transmission BLE entre RPI et actionneurs en BLE </w:t>
       </w:r>
       <w:r>
-        <w:t>– (je n’ai pas en ma possession de R</w:t>
+        <w:t>– (je n’ai pas en ma possession de Raspberry)</w:t>
+      </w:r>
+    </w:p>
+    <w:p>
+      <w:r>
+        <w:t xml:space="preserve">Point la semaine prochaine sur ces deux aspects </w:t>
+      </w:r>
+    </w:p>
+    <w:p/>
+    <w:p>
+      <w:r>
+        <w:t>Semaine du 08/04/2020</w:t>
+      </w:r>
+    </w:p>
+    <w:p>
+      <w:pPr>
+        <w:pStyle w:val="Paragraphedeliste"/>
+        <w:numPr>
+          <w:ilvl w:val="0"/>
+          <w:numId w:val="1"/>
+        </w:numPr>
+      </w:pPr>
+      <w:r>
+        <w:t>Mise en place de l’utilisation d’une API externe livrant la date courante</w:t>
+      </w:r>
+    </w:p>
+    <w:p>
+      <w:pPr>
+        <w:pStyle w:val="Paragraphedeliste"/>
+        <w:numPr>
+          <w:ilvl w:val="0"/>
+          <w:numId w:val="1"/>
+        </w:numPr>
+      </w:pPr>
+      <w:r>
+        <w:t>Transmission des ID lus via RFID en WiFi</w:t>
+      </w:r>
+    </w:p>
+    <w:p>
+      <w:pPr>
+        <w:pStyle w:val="Paragraphedeliste"/>
+        <w:numPr>
+          <w:ilvl w:val="0"/>
+          <w:numId w:val="1"/>
+        </w:numPr>
+      </w:pPr>
+      <w:r>
+        <w:t>Communication BLE entre RPI et Arduino Nano</w:t>
+      </w:r>
+    </w:p>
+    <w:p>
+      <w:pPr>
+        <w:pStyle w:val="Paragraphedeliste"/>
+        <w:numPr>
+          <w:ilvl w:val="1"/>
+          <w:numId w:val="1"/>
+        </w:numPr>
+      </w:pPr>
+      <w:r>
+        <w:t>Transmission d’ordres en clair (pas de chiffrage de l’échange)</w:t>
+      </w:r>
+    </w:p>
+    <w:p>
+      <w:pPr>
+        <w:pStyle w:val="Paragraphedeliste"/>
+        <w:numPr>
+          <w:ilvl w:val="1"/>
+          <w:numId w:val="1"/>
+        </w:numPr>
+      </w:pPr>
+      <w:r>
+        <w:t>Réflexion sur le chiffrement de l’échange en BLE entre le RPI et les Arduino Nano</w:t>
       </w:r>
       <w:bookmarkStart w:id="6" w:name="_GoBack"/>
       <w:bookmarkEnd w:id="6"/>
-      <w:r>
-        <w:t>aspberry)</w:t>
-      </w:r>
-    </w:p>
-    <w:p>
-      <w:r>
-        <w:t xml:space="preserve">Point la semaine prochaine sur ces deux aspects </w:t>
-      </w:r>
     </w:p>
     <w:sectPr>
       <w:headerReference w:type="default" r:id="rId11"/>
@@ -1752,7 +1804,7 @@
   <w:abstractNum w:abstractNumId="1" w15:restartNumberingAfterBreak="0">
     <w:nsid w:val="1D143050"/>
     <w:multiLevelType w:val="hybridMultilevel"/>
-    <w:tmpl w:val="28BE6254"/>
+    <w:tmpl w:val="0784A75C"/>
     <w:lvl w:ilvl="0" w:tplc="6E5E98FA">
       <w:start w:val="2"/>
       <w:numFmt w:val="bullet"/>
@@ -1765,16 +1817,16 @@
         <w:rFonts w:ascii="Calibri" w:eastAsiaTheme="minorHAnsi" w:hAnsi="Calibri" w:cs="Calibri" w:hint="default"/>
       </w:rPr>
     </w:lvl>
-    <w:lvl w:ilvl="1" w:tplc="040C0003" w:tentative="1">
+    <w:lvl w:ilvl="1" w:tplc="040C0001">
       <w:start w:val="1"/>
       <w:numFmt w:val="bullet"/>
-      <w:lvlText w:val="o"/>
+      <w:lvlText w:val=""/>
       <w:lvlJc w:val="left"/>
       <w:pPr>
         <w:ind w:left="1440" w:hanging="360"/>
       </w:pPr>
       <w:rPr>
-        <w:rFonts w:ascii="Courier New" w:hAnsi="Courier New" w:cs="Courier New" w:hint="default"/>
+        <w:rFonts w:ascii="Symbol" w:hAnsi="Symbol" w:hint="default"/>
       </w:rPr>
     </w:lvl>
     <w:lvl w:ilvl="2" w:tplc="040C0005" w:tentative="1">
@@ -1865,7 +1917,7 @@
   <w:abstractNum w:abstractNumId="2" w15:restartNumberingAfterBreak="0">
     <w:nsid w:val="513B10BE"/>
     <w:multiLevelType w:val="hybridMultilevel"/>
-    <w:tmpl w:val="FA00636C"/>
+    <w:tmpl w:val="33B06602"/>
     <w:lvl w:ilvl="0" w:tplc="040C0001">
       <w:start w:val="1"/>
       <w:numFmt w:val="bullet"/>
@@ -1878,16 +1930,16 @@
         <w:rFonts w:ascii="Symbol" w:hAnsi="Symbol" w:hint="default"/>
       </w:rPr>
     </w:lvl>
-    <w:lvl w:ilvl="1" w:tplc="040C0003" w:tentative="1">
+    <w:lvl w:ilvl="1" w:tplc="040C0005">
       <w:start w:val="1"/>
       <w:numFmt w:val="bullet"/>
-      <w:lvlText w:val="o"/>
+      <w:lvlText w:val=""/>
       <w:lvlJc w:val="left"/>
       <w:pPr>
         <w:ind w:left="1788" w:hanging="360"/>
       </w:pPr>
       <w:rPr>
-        <w:rFonts w:ascii="Courier New" w:hAnsi="Courier New" w:cs="Courier New" w:hint="default"/>
+        <w:rFonts w:ascii="Wingdings" w:hAnsi="Wingdings" w:hint="default"/>
       </w:rPr>
     </w:lvl>
     <w:lvl w:ilvl="2" w:tplc="040C0005" w:tentative="1">
@@ -2113,6 +2165,7 @@
     <w:lsdException w:name="HTML Sample" w:semiHidden="1" w:unhideWhenUsed="1"/>
     <w:lsdException w:name="HTML Typewriter" w:semiHidden="1" w:unhideWhenUsed="1"/>
     <w:lsdException w:name="HTML Variable" w:semiHidden="1" w:unhideWhenUsed="1"/>
+    <w:lsdException w:name="Normal Table" w:semiHidden="1" w:unhideWhenUsed="1"/>
     <w:lsdException w:name="annotation subject" w:semiHidden="1" w:unhideWhenUsed="1"/>
     <w:lsdException w:name="No List" w:semiHidden="1" w:unhideWhenUsed="1"/>
     <w:lsdException w:name="Outline List 1" w:semiHidden="1" w:unhideWhenUsed="1"/>
@@ -2159,8 +2212,10 @@
     <w:lsdException w:name="Table Subtle 2" w:semiHidden="1" w:unhideWhenUsed="1"/>
     <w:lsdException w:name="Table Web 1" w:semiHidden="1" w:unhideWhenUsed="1"/>
     <w:lsdException w:name="Table Web 2" w:semiHidden="1" w:unhideWhenUsed="1"/>
+    <w:lsdException w:name="Table Web 3" w:semiHidden="1" w:unhideWhenUsed="1"/>
     <w:lsdException w:name="Balloon Text" w:semiHidden="1" w:unhideWhenUsed="1"/>
     <w:lsdException w:name="Table Grid" w:uiPriority="39"/>
+    <w:lsdException w:name="Table Theme" w:semiHidden="1" w:unhideWhenUsed="1"/>
     <w:lsdException w:name="Placeholder Text" w:semiHidden="1"/>
     <w:lsdException w:name="No Spacing" w:uiPriority="1" w:qFormat="1"/>
     <w:lsdException w:name="Light Shading" w:uiPriority="60"/>
@@ -2923,7 +2978,7 @@
 </file>
 
 <file path=customXml/itemProps1.xml><?xml version="1.0" encoding="utf-8"?>
-<ds:datastoreItem xmlns:ds="http://schemas.openxmlformats.org/officeDocument/2006/customXml" ds:itemID="{FF17BB22-DCAE-4D9F-ABC5-A130EAC72B3C}">
+<ds:datastoreItem xmlns:ds="http://schemas.openxmlformats.org/officeDocument/2006/customXml" ds:itemID="{33616AD6-BAA8-4D38-9582-DDA8A8C9C86D}">
   <ds:schemaRefs>
     <ds:schemaRef ds:uri="http://schemas.openxmlformats.org/officeDocument/2006/bibliography"/>
   </ds:schemaRefs>

</xml_diff>

<commit_message>
Modif CdC théorie BLE
</commit_message>
<xml_diff>
--- a/CAHIER DES CHARGES.docx
+++ b/CAHIER DES CHARGES.docx
@@ -754,7 +754,7 @@
         </w:numPr>
       </w:pPr>
       <w:r>
-        <w:t>F2 , si l’utilisateur ne possède pas de carte ni de badge mais a quand même l’autorisation d’activer l’ouverture de la porte après authentification via une application mobile qui le permet.</w:t>
+        <w:t>F2, si l’utilisateur ne possède pas de carte ni de badge mais a quand même l’autorisation d’activer l’ouverture de la porte après authentification via une application mobile qui le permet.</w:t>
       </w:r>
     </w:p>
     <w:p/>
@@ -1057,14 +1057,24 @@
     </w:p>
     <w:p>
       <w:r>
-        <w:t>L’ESP8266 transmet via le réseau WiFi l’UID de la carte au serveur MQTT (</w:t>
-      </w:r>
+        <w:t xml:space="preserve">L’ESP8266 transmet via le réseau </w:t>
+      </w:r>
+      <w:proofErr w:type="spellStart"/>
+      <w:r>
+        <w:t>WiFi</w:t>
+      </w:r>
+      <w:proofErr w:type="spellEnd"/>
+      <w:r>
+        <w:t xml:space="preserve"> l’UID de la carte au serveur MQTT (</w:t>
+      </w:r>
+      <w:proofErr w:type="spellStart"/>
       <w:r>
         <w:rPr>
           <w:i/>
         </w:rPr>
         <w:t>Publish</w:t>
       </w:r>
+      <w:proofErr w:type="spellEnd"/>
       <w:r>
         <w:t>)</w:t>
       </w:r>
@@ -1073,6 +1083,7 @@
       <w:r>
         <w:t>Un script python permet de récupérer et traiter l’UID (</w:t>
       </w:r>
+      <w:proofErr w:type="spellStart"/>
       <w:r>
         <w:rPr>
           <w:i/>
@@ -1080,13 +1091,22 @@
         </w:rPr>
         <w:t>Subscribe</w:t>
       </w:r>
+      <w:proofErr w:type="spellEnd"/>
       <w:r>
         <w:t>)</w:t>
       </w:r>
     </w:p>
     <w:p>
       <w:r>
-        <w:t>Après traitement, le Rasp Pi va transmettre en BLE les ordres aux actionneurs.</w:t>
+        <w:t xml:space="preserve">Après traitement, le </w:t>
+      </w:r>
+      <w:proofErr w:type="spellStart"/>
+      <w:r>
+        <w:t>Rasp</w:t>
+      </w:r>
+      <w:proofErr w:type="spellEnd"/>
+      <w:r>
+        <w:t xml:space="preserve"> Pi va transmettre en BLE les ordres aux actionneurs.</w:t>
       </w:r>
     </w:p>
     <w:p>
@@ -1126,8 +1146,13 @@
           <w:numId w:val="1"/>
         </w:numPr>
       </w:pPr>
-      <w:r>
-        <w:t>Led Verte</w:t>
+      <w:proofErr w:type="spellStart"/>
+      <w:r>
+        <w:t>Led</w:t>
+      </w:r>
+      <w:proofErr w:type="spellEnd"/>
+      <w:r>
+        <w:t xml:space="preserve"> Verte</w:t>
       </w:r>
     </w:p>
     <w:p>
@@ -1155,8 +1180,13 @@
           <w:numId w:val="1"/>
         </w:numPr>
       </w:pPr>
-      <w:r>
-        <w:t>Led rouge</w:t>
+      <w:proofErr w:type="spellStart"/>
+      <w:r>
+        <w:t>Led</w:t>
+      </w:r>
+      <w:proofErr w:type="spellEnd"/>
+      <w:r>
+        <w:t xml:space="preserve"> rouge</w:t>
       </w:r>
     </w:p>
     <w:p/>
@@ -1182,7 +1212,23 @@
           <w:i/>
           <w:iCs/>
         </w:rPr>
-        <w:t>(A définir plus en détail en fonction d’un accès via le réseau WiFi local ou non)</w:t>
+        <w:t xml:space="preserve">(A définir plus en détail en fonction d’un accès via le réseau </w:t>
+      </w:r>
+      <w:proofErr w:type="spellStart"/>
+      <w:r>
+        <w:rPr>
+          <w:i/>
+          <w:iCs/>
+        </w:rPr>
+        <w:t>WiFi</w:t>
+      </w:r>
+      <w:proofErr w:type="spellEnd"/>
+      <w:r>
+        <w:rPr>
+          <w:i/>
+          <w:iCs/>
+        </w:rPr>
+        <w:t xml:space="preserve"> local ou non)</w:t>
       </w:r>
     </w:p>
     <w:p/>
@@ -1271,7 +1317,15 @@
     </w:p>
     <w:p>
       <w:r>
-        <w:t xml:space="preserve">Cette semaine 26/03/2020: </w:t>
+        <w:t>Cette semaine 26/03/</w:t>
+      </w:r>
+      <w:proofErr w:type="gramStart"/>
+      <w:r>
+        <w:t>2020:</w:t>
+      </w:r>
+      <w:proofErr w:type="gramEnd"/>
+      <w:r>
+        <w:t xml:space="preserve"> </w:t>
       </w:r>
     </w:p>
     <w:p>
@@ -1287,8 +1341,21 @@
           <w:numId w:val="4"/>
         </w:numPr>
       </w:pPr>
-      <w:r>
-        <w:t xml:space="preserve">Jeedom ?  et regarder l’accès en https </w:t>
+      <w:proofErr w:type="spellStart"/>
+      <w:r>
+        <w:t>Jeedom</w:t>
+      </w:r>
+      <w:proofErr w:type="spellEnd"/>
+      <w:r>
+        <w:t xml:space="preserve"> ?  </w:t>
+      </w:r>
+      <w:proofErr w:type="gramStart"/>
+      <w:r>
+        <w:t>et</w:t>
+      </w:r>
+      <w:proofErr w:type="gramEnd"/>
+      <w:r>
+        <w:t xml:space="preserve"> regarder l’accès en https </w:t>
       </w:r>
     </w:p>
     <w:p>
@@ -1361,7 +1428,15 @@
         </w:numPr>
       </w:pPr>
       <w:r>
-        <w:t>Redirection de ports de la Livebox au Raspberry Pi pour mettre le Rasp à disposition sur le web</w:t>
+        <w:t xml:space="preserve">Redirection de ports de la Livebox au Raspberry Pi pour mettre le </w:t>
+      </w:r>
+      <w:proofErr w:type="spellStart"/>
+      <w:r>
+        <w:t>Rasp</w:t>
+      </w:r>
+      <w:proofErr w:type="spellEnd"/>
+      <w:r>
+        <w:t xml:space="preserve"> à disposition sur le web</w:t>
       </w:r>
     </w:p>
     <w:p>
@@ -1457,14 +1532,27 @@
         </w:numPr>
         <w:spacing w:line="256" w:lineRule="auto"/>
       </w:pPr>
-      <w:r>
-        <w:t>Encryption sur l’ESP de la date et l</w:t>
+      <w:proofErr w:type="spellStart"/>
+      <w:r>
+        <w:t>Encryption</w:t>
+      </w:r>
+      <w:proofErr w:type="spellEnd"/>
+      <w:r>
+        <w:t xml:space="preserve"> sur l’ESP de la date et </w:t>
+      </w:r>
+      <w:proofErr w:type="spellStart"/>
+      <w:r>
+        <w:t>l</w:t>
       </w:r>
       <w:r>
         <w:t>’</w:t>
       </w:r>
       <w:r>
-        <w:t xml:space="preserve">id du </w:t>
+        <w:t>id</w:t>
+      </w:r>
+      <w:proofErr w:type="spellEnd"/>
+      <w:r>
+        <w:t xml:space="preserve"> du </w:t>
       </w:r>
       <w:r>
         <w:t>RFID</w:t>
@@ -1473,7 +1561,23 @@
         <w:t xml:space="preserve"> </w:t>
       </w:r>
       <w:r>
-        <w:t>(Utilisation de de la librairie ArduinoJson pour la récupération d’un datetime)</w:t>
+        <w:t xml:space="preserve">(Utilisation de de la librairie </w:t>
+      </w:r>
+      <w:proofErr w:type="spellStart"/>
+      <w:r>
+        <w:t>ArduinoJson</w:t>
+      </w:r>
+      <w:proofErr w:type="spellEnd"/>
+      <w:r>
+        <w:t xml:space="preserve"> pour la récupération d’un </w:t>
+      </w:r>
+      <w:proofErr w:type="spellStart"/>
+      <w:r>
+        <w:t>datetime</w:t>
+      </w:r>
+      <w:proofErr w:type="spellEnd"/>
+      <w:r>
+        <w:t>)</w:t>
       </w:r>
     </w:p>
     <w:p>
@@ -1558,8 +1662,13 @@
         </w:numPr>
       </w:pPr>
       <w:r>
-        <w:t>Transmission des ID lus via RFID en WiFi</w:t>
-      </w:r>
+        <w:t xml:space="preserve">Transmission des ID lus via RFID en </w:t>
+      </w:r>
+      <w:proofErr w:type="spellStart"/>
+      <w:r>
+        <w:t>WiFi</w:t>
+      </w:r>
+      <w:proofErr w:type="spellEnd"/>
     </w:p>
     <w:p>
       <w:pPr>
@@ -1596,11 +1705,178 @@
       <w:r>
         <w:t>Réflexion sur le chiffrement de l’échange en BLE entre le RPI et les Arduino Nano</w:t>
       </w:r>
+    </w:p>
+    <w:p>
+      <w:r>
+        <w:t xml:space="preserve">Recensement des services et caractéristiques BLE - </w:t>
+      </w:r>
+      <w:hyperlink r:id="rId11" w:history="1">
+        <w:r>
+          <w:rPr>
+            <w:rStyle w:val="Lienhypertexte"/>
+          </w:rPr>
+          <w:t>https://www.bluetooth.com/specifications/gatt/services/</w:t>
+        </w:r>
+      </w:hyperlink>
+    </w:p>
+    <w:p>
+      <w:r>
+        <w:t xml:space="preserve">Je pense utiliser le service « Alert Notification » (Assigned number : 0x1811) - </w:t>
+      </w:r>
+      <w:hyperlink r:id="rId12" w:history="1">
+        <w:r>
+          <w:rPr>
+            <w:rStyle w:val="Lienhypertexte"/>
+          </w:rPr>
+          <w:t>https://www.bluetooth.com/wp-content/uploads/Sitecore-Media-Library/Gatt/Xml/Services/org.bluetooth.service.alert_notification.xml</w:t>
+        </w:r>
+      </w:hyperlink>
+    </w:p>
+    <w:p>
+      <w:r>
+        <w:t>Ce service va permettre d’exposer une information à un device, en l’occurrence notre Arduino Nano BLE. L’arbre XML proposé par la spécification présente trois types d’information échangée :</w:t>
+      </w:r>
+    </w:p>
+    <w:p>
+      <w:pPr>
+        <w:pStyle w:val="Paragraphedeliste"/>
+        <w:numPr>
+          <w:ilvl w:val="0"/>
+          <w:numId w:val="1"/>
+        </w:numPr>
+      </w:pPr>
+      <w:r>
+        <w:t>Le type d’alerte et le message texte court associé</w:t>
+      </w:r>
+    </w:p>
+    <w:p>
+      <w:pPr>
+        <w:pStyle w:val="Paragraphedeliste"/>
+        <w:numPr>
+          <w:ilvl w:val="0"/>
+          <w:numId w:val="1"/>
+        </w:numPr>
+      </w:pPr>
+      <w:r>
+        <w:t>Le décompte des nouvelles alertes</w:t>
+      </w:r>
+    </w:p>
+    <w:p>
+      <w:pPr>
+        <w:pStyle w:val="Paragraphedeliste"/>
+        <w:numPr>
+          <w:ilvl w:val="0"/>
+          <w:numId w:val="1"/>
+        </w:numPr>
+      </w:pPr>
+      <w:r>
+        <w:t>Le décompte des alertes non lues</w:t>
+      </w:r>
+    </w:p>
+    <w:p>
+      <w:r>
+        <w:t>On dénombre également cinq caractéristiques</w:t>
+      </w:r>
+    </w:p>
+    <w:p>
+      <w:pPr>
+        <w:pStyle w:val="Paragraphedeliste"/>
+        <w:numPr>
+          <w:ilvl w:val="0"/>
+          <w:numId w:val="1"/>
+        </w:numPr>
+      </w:pPr>
+      <w:r>
+        <w:t xml:space="preserve">« Supported </w:t>
+      </w:r>
+      <w:r>
+        <w:t>N</w:t>
+      </w:r>
+      <w:r>
+        <w:t xml:space="preserve">ew </w:t>
+      </w:r>
+      <w:r>
+        <w:t>A</w:t>
+      </w:r>
+      <w:r>
+        <w:t xml:space="preserve">lert </w:t>
+      </w:r>
+      <w:r>
+        <w:t>C</w:t>
+      </w:r>
+      <w:r>
+        <w:t>ategory », qui expose les catégor</w:t>
+      </w:r>
+      <w:r>
+        <w:t>ies d’alerte supportées par le serveur BLE - Obligatoire</w:t>
+      </w:r>
+    </w:p>
+    <w:p>
+      <w:pPr>
+        <w:pStyle w:val="Paragraphedeliste"/>
+        <w:numPr>
+          <w:ilvl w:val="0"/>
+          <w:numId w:val="1"/>
+        </w:numPr>
+      </w:pPr>
+      <w:r>
+        <w:t>« New Alert », qui expose le décompte de nouvelles alertes pour une catégorie donnée - Obligatoire</w:t>
+      </w:r>
+    </w:p>
+    <w:p>
+      <w:pPr>
+        <w:pStyle w:val="Paragraphedeliste"/>
+        <w:numPr>
+          <w:ilvl w:val="0"/>
+          <w:numId w:val="1"/>
+        </w:numPr>
+      </w:pPr>
+      <w:r>
+        <w:t>« Supported Unread Alert Category »</w:t>
+      </w:r>
+      <w:r>
+        <w:t>, qui expose les catégori</w:t>
+      </w:r>
+      <w:r>
+        <w:t>es d’alerte non lues qui sont supportées par le serveur - Obligatoire</w:t>
+      </w:r>
+    </w:p>
+    <w:p>
+      <w:pPr>
+        <w:pStyle w:val="Paragraphedeliste"/>
+        <w:numPr>
+          <w:ilvl w:val="0"/>
+          <w:numId w:val="1"/>
+        </w:numPr>
+      </w:pPr>
+      <w:r>
+        <w:t>« Unread Alert Status »</w:t>
+      </w:r>
+      <w:r>
+        <w:t>, qui expose le décompte de nouvelles alertes non lues existantes pour le serveur - Obligatoire</w:t>
+      </w:r>
+    </w:p>
+    <w:p>
+      <w:pPr>
+        <w:pStyle w:val="Paragraphedeliste"/>
+        <w:numPr>
+          <w:ilvl w:val="0"/>
+          <w:numId w:val="1"/>
+        </w:numPr>
+      </w:pPr>
+      <w:r>
+        <w:t>« Alert Notification Control Point »</w:t>
+      </w:r>
+      <w:r>
+        <w:t xml:space="preserve">, permet au device connecté d’activer/désactiver les alertes le notifiant d’évènement. </w:t>
+      </w:r>
+    </w:p>
+    <w:p>
       <w:bookmarkStart w:id="6" w:name="_GoBack"/>
       <w:bookmarkEnd w:id="6"/>
     </w:p>
     <w:sectPr>
-      <w:headerReference w:type="default" r:id="rId11"/>
+      <w:headerReference w:type="default" r:id="rId13"/>
       <w:pgSz w:w="11906" w:h="16838"/>
       <w:pgMar w:top="851" w:right="1077" w:bottom="851" w:left="1077" w:header="709" w:footer="709" w:gutter="0"/>
       <w:cols w:space="708"/>
@@ -2709,6 +2985,18 @@
       <w:contextualSpacing/>
     </w:pPr>
   </w:style>
+  <w:style w:type="character" w:styleId="Mentionnonrsolue">
+    <w:name w:val="Unresolved Mention"/>
+    <w:basedOn w:val="Policepardfaut"/>
+    <w:uiPriority w:val="99"/>
+    <w:semiHidden/>
+    <w:unhideWhenUsed/>
+    <w:rsid w:val="00421A86"/>
+    <w:rPr>
+      <w:color w:val="605E5C"/>
+      <w:shd w:val="clear" w:color="auto" w:fill="E1DFDD"/>
+    </w:rPr>
+  </w:style>
 </w:styles>
 </file>
 
@@ -2978,7 +3266,7 @@
 </file>
 
 <file path=customXml/itemProps1.xml><?xml version="1.0" encoding="utf-8"?>
-<ds:datastoreItem xmlns:ds="http://schemas.openxmlformats.org/officeDocument/2006/customXml" ds:itemID="{33616AD6-BAA8-4D38-9582-DDA8A8C9C86D}">
+<ds:datastoreItem xmlns:ds="http://schemas.openxmlformats.org/officeDocument/2006/customXml" ds:itemID="{4DFAB8B0-6565-447E-9684-68206030DB0F}">
   <ds:schemaRefs>
     <ds:schemaRef ds:uri="http://schemas.openxmlformats.org/officeDocument/2006/bibliography"/>
   </ds:schemaRefs>

</xml_diff>

<commit_message>
rapprt V2 + réorga git
</commit_message>
<xml_diff>
--- a/CAHIER DES CHARGES.docx
+++ b/CAHIER DES CHARGES.docx
@@ -609,7 +609,7 @@
         </w:numPr>
       </w:pPr>
       <w:r>
-        <w:t xml:space="preserve">F2 : Ouverture au contact soit avec les paramètres @mac </w:t>
+        <w:t>F2 : Ouverture au contact soit avec les paramètres @mac</w:t>
       </w:r>
     </w:p>
     <w:p>
@@ -1257,10 +1257,12 @@
       </w:r>
     </w:p>
     <w:p>
+      <w:bookmarkStart w:id="6" w:name="_GoBack"/>
       <w:r>
         <w:t xml:space="preserve">Il peut ouvrir ou fermer la porte </w:t>
       </w:r>
     </w:p>
+    <w:bookmarkEnd w:id="6"/>
     <w:p/>
     <w:p/>
     <w:p/>
@@ -1871,10 +1873,7 @@
         <w:t xml:space="preserve">, permet au device connecté d’activer/désactiver les alertes le notifiant d’évènement. </w:t>
       </w:r>
     </w:p>
-    <w:p>
-      <w:bookmarkStart w:id="6" w:name="_GoBack"/>
-      <w:bookmarkEnd w:id="6"/>
-    </w:p>
+    <w:p/>
     <w:sectPr>
       <w:headerReference w:type="default" r:id="rId13"/>
       <w:pgSz w:w="11906" w:h="16838"/>
@@ -3266,7 +3265,7 @@
 </file>
 
 <file path=customXml/itemProps1.xml><?xml version="1.0" encoding="utf-8"?>
-<ds:datastoreItem xmlns:ds="http://schemas.openxmlformats.org/officeDocument/2006/customXml" ds:itemID="{4DFAB8B0-6565-447E-9684-68206030DB0F}">
+<ds:datastoreItem xmlns:ds="http://schemas.openxmlformats.org/officeDocument/2006/customXml" ds:itemID="{D684231D-2570-4E78-9005-75DF57376AB3}">
   <ds:schemaRefs>
     <ds:schemaRef ds:uri="http://schemas.openxmlformats.org/officeDocument/2006/bibliography"/>
   </ds:schemaRefs>

</xml_diff>